<commit_message>
:pencil: Project Requirement 4: Add lowercase and stemm
</commit_message>
<xml_diff>
--- a/CISC3025_Project_Task_2/CISC3025_Project_Task2_Report.docx
+++ b/CISC3025_Project_Task_2/CISC3025_Project_Task2_Report.docx
@@ -2482,7 +2482,21 @@
                 <w:sz w:val="20"/>
                 <w:szCs w:val="20"/>
               </w:rPr>
-              <w:t>Disambiguity rules to define a word</w:t>
+              <w:t>Disambiguat</w:t>
+            </w:r>
+            <w:r>
+              <w:rPr>
+                <w:sz w:val="20"/>
+                <w:szCs w:val="20"/>
+              </w:rPr>
+              <w:t>ing</w:t>
+            </w:r>
+            <w:r>
+              <w:rPr>
+                <w:sz w:val="20"/>
+                <w:szCs w:val="20"/>
+              </w:rPr>
+              <w:t xml:space="preserve"> rules to define a word</w:t>
             </w:r>
           </w:p>
         </w:tc>
@@ -2924,18 +2938,17 @@
             </w:r>
             <w:r>
               <w:rPr>
-                <w:rFonts w:hint="eastAsia"/>
-                <w:sz w:val="20"/>
-                <w:szCs w:val="20"/>
-              </w:rPr>
-              <w:t>c</w:t>
-            </w:r>
-            <w:r>
-              <w:rPr>
-                <w:sz w:val="20"/>
-                <w:szCs w:val="20"/>
-              </w:rPr>
-              <w:t>ooporation”</w:t>
+                <w:sz w:val="20"/>
+                <w:szCs w:val="20"/>
+              </w:rPr>
+              <w:t>cooperation</w:t>
+            </w:r>
+            <w:r>
+              <w:rPr>
+                <w:sz w:val="20"/>
+                <w:szCs w:val="20"/>
+              </w:rPr>
+              <w:t>”</w:t>
             </w:r>
           </w:p>
         </w:tc>

</xml_diff>

<commit_message>
:pencil: Refine proj report.
</commit_message>
<xml_diff>
--- a/CISC3025_Project_Task_2/CISC3025_Project_Task2_Report.docx
+++ b/CISC3025_Project_Task_2/CISC3025_Project_Task2_Report.docx
@@ -415,7 +415,7 @@
             </w:rPr>
             <w:fldChar w:fldCharType="separate"/>
           </w:r>
-          <w:hyperlink w:anchor="_Toc161162472" w:history="1">
+          <w:hyperlink w:anchor="_Toc161608566" w:history="1">
             <w:r>
               <w:rPr>
                 <w:rStyle w:val="a4"/>
@@ -442,7 +442,7 @@
                 <w:noProof/>
                 <w:webHidden/>
               </w:rPr>
-              <w:instrText xml:space="preserve"> PAGEREF _Toc161162472 \h </w:instrText>
+              <w:instrText xml:space="preserve"> PAGEREF _Toc161608566 \h </w:instrText>
             </w:r>
             <w:r>
               <w:rPr>
@@ -489,7 +489,7 @@
               <w:szCs w:val="24"/>
             </w:rPr>
           </w:pPr>
-          <w:hyperlink w:anchor="_Toc161162473" w:history="1">
+          <w:hyperlink w:anchor="_Toc161608567" w:history="1">
             <w:r>
               <w:rPr>
                 <w:rStyle w:val="a4"/>
@@ -516,7 +516,7 @@
                 <w:noProof/>
                 <w:webHidden/>
               </w:rPr>
-              <w:instrText xml:space="preserve"> PAGEREF _Toc161162473 \h </w:instrText>
+              <w:instrText xml:space="preserve"> PAGEREF _Toc161608567 \h </w:instrText>
             </w:r>
             <w:r>
               <w:rPr>
@@ -561,7 +561,7 @@
               <w:szCs w:val="24"/>
             </w:rPr>
           </w:pPr>
-          <w:hyperlink w:anchor="_Toc161162474" w:history="1">
+          <w:hyperlink w:anchor="_Toc161608568" w:history="1">
             <w:r>
               <w:rPr>
                 <w:rStyle w:val="a4"/>
@@ -588,7 +588,7 @@
                 <w:noProof/>
                 <w:webHidden/>
               </w:rPr>
-              <w:instrText xml:space="preserve"> PAGEREF _Toc161162474 \h </w:instrText>
+              <w:instrText xml:space="preserve"> PAGEREF _Toc161608568 \h </w:instrText>
             </w:r>
             <w:r>
               <w:rPr>
@@ -633,7 +633,7 @@
               <w:szCs w:val="24"/>
             </w:rPr>
           </w:pPr>
-          <w:hyperlink w:anchor="_Toc161162475" w:history="1">
+          <w:hyperlink w:anchor="_Toc161608569" w:history="1">
             <w:r>
               <w:rPr>
                 <w:rStyle w:val="a4"/>
@@ -660,7 +660,7 @@
                 <w:noProof/>
                 <w:webHidden/>
               </w:rPr>
-              <w:instrText xml:space="preserve"> PAGEREF _Toc161162475 \h </w:instrText>
+              <w:instrText xml:space="preserve"> PAGEREF _Toc161608569 \h </w:instrText>
             </w:r>
             <w:r>
               <w:rPr>
@@ -707,7 +707,7 @@
               <w:szCs w:val="24"/>
             </w:rPr>
           </w:pPr>
-          <w:hyperlink w:anchor="_Toc161162476" w:history="1">
+          <w:hyperlink w:anchor="_Toc161608570" w:history="1">
             <w:r>
               <w:rPr>
                 <w:rStyle w:val="a4"/>
@@ -734,7 +734,7 @@
                 <w:noProof/>
                 <w:webHidden/>
               </w:rPr>
-              <w:instrText xml:space="preserve"> PAGEREF _Toc161162476 \h </w:instrText>
+              <w:instrText xml:space="preserve"> PAGEREF _Toc161608570 \h </w:instrText>
             </w:r>
             <w:r>
               <w:rPr>
@@ -779,7 +779,7 @@
               <w:szCs w:val="24"/>
             </w:rPr>
           </w:pPr>
-          <w:hyperlink w:anchor="_Toc161162477" w:history="1">
+          <w:hyperlink w:anchor="_Toc161608571" w:history="1">
             <w:r>
               <w:rPr>
                 <w:rStyle w:val="a4"/>
@@ -806,7 +806,7 @@
                 <w:noProof/>
                 <w:webHidden/>
               </w:rPr>
-              <w:instrText xml:space="preserve"> PAGEREF _Toc161162477 \h </w:instrText>
+              <w:instrText xml:space="preserve"> PAGEREF _Toc161608571 \h </w:instrText>
             </w:r>
             <w:r>
               <w:rPr>
@@ -851,7 +851,7 @@
               <w:szCs w:val="24"/>
             </w:rPr>
           </w:pPr>
-          <w:hyperlink w:anchor="_Toc161162478" w:history="1">
+          <w:hyperlink w:anchor="_Toc161608572" w:history="1">
             <w:r>
               <w:rPr>
                 <w:rStyle w:val="a4"/>
@@ -878,7 +878,7 @@
                 <w:noProof/>
                 <w:webHidden/>
               </w:rPr>
-              <w:instrText xml:space="preserve"> PAGEREF _Toc161162478 \h </w:instrText>
+              <w:instrText xml:space="preserve"> PAGEREF _Toc161608572 \h </w:instrText>
             </w:r>
             <w:r>
               <w:rPr>
@@ -924,7 +924,7 @@
               <w:szCs w:val="24"/>
             </w:rPr>
           </w:pPr>
-          <w:hyperlink w:anchor="_Toc161162479" w:history="1">
+          <w:hyperlink w:anchor="_Toc161608573" w:history="1">
             <w:r>
               <w:rPr>
                 <w:rStyle w:val="a4"/>
@@ -951,7 +951,7 @@
                 <w:noProof/>
                 <w:webHidden/>
               </w:rPr>
-              <w:instrText xml:space="preserve"> PAGEREF _Toc161162479 \h </w:instrText>
+              <w:instrText xml:space="preserve"> PAGEREF _Toc161608573 \h </w:instrText>
             </w:r>
             <w:r>
               <w:rPr>
@@ -997,7 +997,7 @@
               <w:szCs w:val="24"/>
             </w:rPr>
           </w:pPr>
-          <w:hyperlink w:anchor="_Toc161162480" w:history="1">
+          <w:hyperlink w:anchor="_Toc161608574" w:history="1">
             <w:r>
               <w:rPr>
                 <w:rStyle w:val="a4"/>
@@ -1024,7 +1024,7 @@
                 <w:noProof/>
                 <w:webHidden/>
               </w:rPr>
-              <w:instrText xml:space="preserve"> PAGEREF _Toc161162480 \h </w:instrText>
+              <w:instrText xml:space="preserve"> PAGEREF _Toc161608574 \h </w:instrText>
             </w:r>
             <w:r>
               <w:rPr>
@@ -1070,7 +1070,7 @@
               <w:szCs w:val="24"/>
             </w:rPr>
           </w:pPr>
-          <w:hyperlink w:anchor="_Toc161162481" w:history="1">
+          <w:hyperlink w:anchor="_Toc161608575" w:history="1">
             <w:r>
               <w:rPr>
                 <w:rStyle w:val="a4"/>
@@ -1097,7 +1097,7 @@
                 <w:noProof/>
                 <w:webHidden/>
               </w:rPr>
-              <w:instrText xml:space="preserve"> PAGEREF _Toc161162481 \h </w:instrText>
+              <w:instrText xml:space="preserve"> PAGEREF _Toc161608575 \h </w:instrText>
             </w:r>
             <w:r>
               <w:rPr>
@@ -1143,7 +1143,7 @@
               <w:szCs w:val="24"/>
             </w:rPr>
           </w:pPr>
-          <w:hyperlink w:anchor="_Toc161162482" w:history="1">
+          <w:hyperlink w:anchor="_Toc161608576" w:history="1">
             <w:r>
               <w:rPr>
                 <w:rStyle w:val="a4"/>
@@ -1170,7 +1170,7 @@
                 <w:noProof/>
                 <w:webHidden/>
               </w:rPr>
-              <w:instrText xml:space="preserve"> PAGEREF _Toc161162482 \h </w:instrText>
+              <w:instrText xml:space="preserve"> PAGEREF _Toc161608576 \h </w:instrText>
             </w:r>
             <w:r>
               <w:rPr>
@@ -1216,7 +1216,7 @@
               <w:szCs w:val="24"/>
             </w:rPr>
           </w:pPr>
-          <w:hyperlink w:anchor="_Toc161162483" w:history="1">
+          <w:hyperlink w:anchor="_Toc161608577" w:history="1">
             <w:r>
               <w:rPr>
                 <w:rStyle w:val="a4"/>
@@ -1243,7 +1243,7 @@
                 <w:noProof/>
                 <w:webHidden/>
               </w:rPr>
-              <w:instrText xml:space="preserve"> PAGEREF _Toc161162483 \h </w:instrText>
+              <w:instrText xml:space="preserve"> PAGEREF _Toc161608577 \h </w:instrText>
             </w:r>
             <w:r>
               <w:rPr>
@@ -1288,7 +1288,7 @@
               <w:szCs w:val="24"/>
             </w:rPr>
           </w:pPr>
-          <w:hyperlink w:anchor="_Toc161162484" w:history="1">
+          <w:hyperlink w:anchor="_Toc161608578" w:history="1">
             <w:r>
               <w:rPr>
                 <w:rStyle w:val="a4"/>
@@ -1315,7 +1315,7 @@
                 <w:noProof/>
                 <w:webHidden/>
               </w:rPr>
-              <w:instrText xml:space="preserve"> PAGEREF _Toc161162484 \h </w:instrText>
+              <w:instrText xml:space="preserve"> PAGEREF _Toc161608578 \h </w:instrText>
             </w:r>
             <w:r>
               <w:rPr>
@@ -1361,7 +1361,7 @@
               <w:szCs w:val="24"/>
             </w:rPr>
           </w:pPr>
-          <w:hyperlink w:anchor="_Toc161162485" w:history="1">
+          <w:hyperlink w:anchor="_Toc161608579" w:history="1">
             <w:r>
               <w:rPr>
                 <w:rStyle w:val="a4"/>
@@ -1388,7 +1388,7 @@
                 <w:noProof/>
                 <w:webHidden/>
               </w:rPr>
-              <w:instrText xml:space="preserve"> PAGEREF _Toc161162485 \h </w:instrText>
+              <w:instrText xml:space="preserve"> PAGEREF _Toc161608579 \h </w:instrText>
             </w:r>
             <w:r>
               <w:rPr>
@@ -1434,7 +1434,7 @@
               <w:szCs w:val="24"/>
             </w:rPr>
           </w:pPr>
-          <w:hyperlink w:anchor="_Toc161162486" w:history="1">
+          <w:hyperlink w:anchor="_Toc161608580" w:history="1">
             <w:r>
               <w:rPr>
                 <w:rStyle w:val="a4"/>
@@ -1461,7 +1461,7 @@
                 <w:noProof/>
                 <w:webHidden/>
               </w:rPr>
-              <w:instrText xml:space="preserve"> PAGEREF _Toc161162486 \h </w:instrText>
+              <w:instrText xml:space="preserve"> PAGEREF _Toc161608580 \h </w:instrText>
             </w:r>
             <w:r>
               <w:rPr>
@@ -1507,7 +1507,7 @@
               <w:szCs w:val="24"/>
             </w:rPr>
           </w:pPr>
-          <w:hyperlink w:anchor="_Toc161162487" w:history="1">
+          <w:hyperlink w:anchor="_Toc161608581" w:history="1">
             <w:r>
               <w:rPr>
                 <w:rStyle w:val="a4"/>
@@ -1534,7 +1534,7 @@
                 <w:noProof/>
                 <w:webHidden/>
               </w:rPr>
-              <w:instrText xml:space="preserve"> PAGEREF _Toc161162487 \h </w:instrText>
+              <w:instrText xml:space="preserve"> PAGEREF _Toc161608581 \h </w:instrText>
             </w:r>
             <w:r>
               <w:rPr>
@@ -1580,7 +1580,7 @@
               <w:szCs w:val="24"/>
             </w:rPr>
           </w:pPr>
-          <w:hyperlink w:anchor="_Toc161162488" w:history="1">
+          <w:hyperlink w:anchor="_Toc161608582" w:history="1">
             <w:r>
               <w:rPr>
                 <w:rStyle w:val="a4"/>
@@ -1607,7 +1607,7 @@
                 <w:noProof/>
                 <w:webHidden/>
               </w:rPr>
-              <w:instrText xml:space="preserve"> PAGEREF _Toc161162488 \h </w:instrText>
+              <w:instrText xml:space="preserve"> PAGEREF _Toc161608582 \h </w:instrText>
             </w:r>
             <w:r>
               <w:rPr>
@@ -1652,7 +1652,7 @@
               <w:szCs w:val="24"/>
             </w:rPr>
           </w:pPr>
-          <w:hyperlink w:anchor="_Toc161162489" w:history="1">
+          <w:hyperlink w:anchor="_Toc161608583" w:history="1">
             <w:r>
               <w:rPr>
                 <w:rStyle w:val="a4"/>
@@ -1679,7 +1679,7 @@
                 <w:noProof/>
                 <w:webHidden/>
               </w:rPr>
-              <w:instrText xml:space="preserve"> PAGEREF _Toc161162489 \h </w:instrText>
+              <w:instrText xml:space="preserve"> PAGEREF _Toc161608583 \h </w:instrText>
             </w:r>
             <w:r>
               <w:rPr>
@@ -1725,7 +1725,7 @@
               <w:szCs w:val="24"/>
             </w:rPr>
           </w:pPr>
-          <w:hyperlink w:anchor="_Toc161162490" w:history="1">
+          <w:hyperlink w:anchor="_Toc161608584" w:history="1">
             <w:r>
               <w:rPr>
                 <w:rStyle w:val="a4"/>
@@ -1752,7 +1752,7 @@
                 <w:noProof/>
                 <w:webHidden/>
               </w:rPr>
-              <w:instrText xml:space="preserve"> PAGEREF _Toc161162490 \h </w:instrText>
+              <w:instrText xml:space="preserve"> PAGEREF _Toc161608584 \h </w:instrText>
             </w:r>
             <w:r>
               <w:rPr>
@@ -1798,7 +1798,7 @@
               <w:szCs w:val="24"/>
             </w:rPr>
           </w:pPr>
-          <w:hyperlink w:anchor="_Toc161162491" w:history="1">
+          <w:hyperlink w:anchor="_Toc161608585" w:history="1">
             <w:r>
               <w:rPr>
                 <w:rStyle w:val="a4"/>
@@ -1825,7 +1825,7 @@
                 <w:noProof/>
                 <w:webHidden/>
               </w:rPr>
-              <w:instrText xml:space="preserve"> PAGEREF _Toc161162491 \h </w:instrText>
+              <w:instrText xml:space="preserve"> PAGEREF _Toc161608585 \h </w:instrText>
             </w:r>
             <w:r>
               <w:rPr>
@@ -1870,7 +1870,7 @@
               <w:szCs w:val="24"/>
             </w:rPr>
           </w:pPr>
-          <w:hyperlink w:anchor="_Toc161162492" w:history="1">
+          <w:hyperlink w:anchor="_Toc161608586" w:history="1">
             <w:r>
               <w:rPr>
                 <w:rStyle w:val="a4"/>
@@ -1897,7 +1897,7 @@
                 <w:noProof/>
                 <w:webHidden/>
               </w:rPr>
-              <w:instrText xml:space="preserve"> PAGEREF _Toc161162492 \h </w:instrText>
+              <w:instrText xml:space="preserve"> PAGEREF _Toc161608586 \h </w:instrText>
             </w:r>
             <w:r>
               <w:rPr>
@@ -1943,7 +1943,7 @@
               <w:szCs w:val="24"/>
             </w:rPr>
           </w:pPr>
-          <w:hyperlink w:anchor="_Toc161162493" w:history="1">
+          <w:hyperlink w:anchor="_Toc161608587" w:history="1">
             <w:r>
               <w:rPr>
                 <w:rStyle w:val="a4"/>
@@ -1970,7 +1970,7 @@
                 <w:noProof/>
                 <w:webHidden/>
               </w:rPr>
-              <w:instrText xml:space="preserve"> PAGEREF _Toc161162493 \h </w:instrText>
+              <w:instrText xml:space="preserve"> PAGEREF _Toc161608587 \h </w:instrText>
             </w:r>
             <w:r>
               <w:rPr>
@@ -2016,7 +2016,7 @@
               <w:szCs w:val="24"/>
             </w:rPr>
           </w:pPr>
-          <w:hyperlink w:anchor="_Toc161162494" w:history="1">
+          <w:hyperlink w:anchor="_Toc161608588" w:history="1">
             <w:r>
               <w:rPr>
                 <w:rStyle w:val="a4"/>
@@ -2043,7 +2043,7 @@
                 <w:noProof/>
                 <w:webHidden/>
               </w:rPr>
-              <w:instrText xml:space="preserve"> PAGEREF _Toc161162494 \h </w:instrText>
+              <w:instrText xml:space="preserve"> PAGEREF _Toc161608588 \h </w:instrText>
             </w:r>
             <w:r>
               <w:rPr>
@@ -2089,13 +2089,53 @@
               <w:szCs w:val="24"/>
             </w:rPr>
           </w:pPr>
-          <w:hyperlink w:anchor="_Toc161162495" w:history="1">
+          <w:hyperlink w:anchor="_Toc161608589" w:history="1">
             <w:r>
               <w:rPr>
                 <w:rStyle w:val="a4"/>
                 <w:noProof/>
               </w:rPr>
-              <w:t>3.5.3 F-Score Calculation using Macro &amp; micro-Averaging</w:t>
+              <w:t xml:space="preserve">3.5.3 </w:t>
+            </w:r>
+            <m:oMath>
+              <m:sSub>
+                <m:sSubPr>
+                  <m:ctrlPr>
+                    <w:rPr>
+                      <w:rStyle w:val="a4"/>
+                      <w:rFonts w:ascii="Cambria Math" w:hAnsi="Cambria Math"/>
+                      <w:noProof/>
+                    </w:rPr>
+                  </m:ctrlPr>
+                </m:sSubPr>
+                <m:e>
+                  <m:r>
+                    <w:rPr>
+                      <w:rStyle w:val="a4"/>
+                      <w:rFonts w:ascii="Cambria Math" w:hAnsi="Cambria Math"/>
+                      <w:noProof/>
+                    </w:rPr>
+                    <m:t>F</m:t>
+                  </m:r>
+                </m:e>
+                <m:sub>
+                  <m:r>
+                    <w:rPr>
+                      <w:rStyle w:val="a4"/>
+                      <w:rFonts w:ascii="Cambria Math" w:hAnsi="Cambria Math"/>
+                      <w:noProof/>
+                    </w:rPr>
+                    <m:t>1</m:t>
+                  </m:r>
+                </m:sub>
+              </m:sSub>
+            </m:oMath>
+            <w:r>
+              <w:rPr>
+                <w:rStyle w:val="a4"/>
+                <w:noProof/>
+              </w:rPr>
+              <w:t>-Score Calculation using Macro &amp; micro-Averaging</w:t>
             </w:r>
             <w:r>
               <w:rPr>
@@ -2116,7 +2156,7 @@
                 <w:noProof/>
                 <w:webHidden/>
               </w:rPr>
-              <w:instrText xml:space="preserve"> PAGEREF _Toc161162495 \h </w:instrText>
+              <w:instrText xml:space="preserve"> PAGEREF _Toc161608589 \h </w:instrText>
             </w:r>
             <w:r>
               <w:rPr>
@@ -2163,7 +2203,7 @@
               <w:szCs w:val="24"/>
             </w:rPr>
           </w:pPr>
-          <w:hyperlink w:anchor="_Toc161162496" w:history="1">
+          <w:hyperlink w:anchor="_Toc161608590" w:history="1">
             <w:r>
               <w:rPr>
                 <w:rStyle w:val="a4"/>
@@ -2190,7 +2230,7 @@
                 <w:noProof/>
                 <w:webHidden/>
               </w:rPr>
-              <w:instrText xml:space="preserve"> PAGEREF _Toc161162496 \h </w:instrText>
+              <w:instrText xml:space="preserve"> PAGEREF _Toc161608590 \h </w:instrText>
             </w:r>
             <w:r>
               <w:rPr>
@@ -2235,7 +2275,7 @@
               <w:szCs w:val="24"/>
             </w:rPr>
           </w:pPr>
-          <w:hyperlink w:anchor="_Toc161162497" w:history="1">
+          <w:hyperlink w:anchor="_Toc161608591" w:history="1">
             <w:r>
               <w:rPr>
                 <w:rStyle w:val="a4"/>
@@ -2262,7 +2302,7 @@
                 <w:noProof/>
                 <w:webHidden/>
               </w:rPr>
-              <w:instrText xml:space="preserve"> PAGEREF _Toc161162497 \h </w:instrText>
+              <w:instrText xml:space="preserve"> PAGEREF _Toc161608591 \h </w:instrText>
             </w:r>
             <w:r>
               <w:rPr>
@@ -2308,7 +2348,7 @@
               <w:szCs w:val="24"/>
             </w:rPr>
           </w:pPr>
-          <w:hyperlink w:anchor="_Toc161162498" w:history="1">
+          <w:hyperlink w:anchor="_Toc161608592" w:history="1">
             <w:r>
               <w:rPr>
                 <w:rStyle w:val="a4"/>
@@ -2335,7 +2375,7 @@
                 <w:noProof/>
                 <w:webHidden/>
               </w:rPr>
-              <w:instrText xml:space="preserve"> PAGEREF _Toc161162498 \h </w:instrText>
+              <w:instrText xml:space="preserve"> PAGEREF _Toc161608592 \h </w:instrText>
             </w:r>
             <w:r>
               <w:rPr>
@@ -2381,7 +2421,7 @@
               <w:szCs w:val="24"/>
             </w:rPr>
           </w:pPr>
-          <w:hyperlink w:anchor="_Toc161162499" w:history="1">
+          <w:hyperlink w:anchor="_Toc161608593" w:history="1">
             <w:r>
               <w:rPr>
                 <w:rStyle w:val="a4"/>
@@ -2408,7 +2448,7 @@
                 <w:noProof/>
                 <w:webHidden/>
               </w:rPr>
-              <w:instrText xml:space="preserve"> PAGEREF _Toc161162499 \h </w:instrText>
+              <w:instrText xml:space="preserve"> PAGEREF _Toc161608593 \h </w:instrText>
             </w:r>
             <w:r>
               <w:rPr>
@@ -2454,7 +2494,7 @@
               <w:szCs w:val="24"/>
             </w:rPr>
           </w:pPr>
-          <w:hyperlink w:anchor="_Toc161162500" w:history="1">
+          <w:hyperlink w:anchor="_Toc161608594" w:history="1">
             <w:r>
               <w:rPr>
                 <w:rStyle w:val="a4"/>
@@ -2481,7 +2521,7 @@
                 <w:noProof/>
                 <w:webHidden/>
               </w:rPr>
-              <w:instrText xml:space="preserve"> PAGEREF _Toc161162500 \h </w:instrText>
+              <w:instrText xml:space="preserve"> PAGEREF _Toc161608594 \h </w:instrText>
             </w:r>
             <w:r>
               <w:rPr>
@@ -2527,7 +2567,7 @@
               <w:szCs w:val="24"/>
             </w:rPr>
           </w:pPr>
-          <w:hyperlink w:anchor="_Toc161162501" w:history="1">
+          <w:hyperlink w:anchor="_Toc161608595" w:history="1">
             <w:r>
               <w:rPr>
                 <w:rStyle w:val="a4"/>
@@ -2554,7 +2594,7 @@
                 <w:noProof/>
                 <w:webHidden/>
               </w:rPr>
-              <w:instrText xml:space="preserve"> PAGEREF _Toc161162501 \h </w:instrText>
+              <w:instrText xml:space="preserve"> PAGEREF _Toc161608595 \h </w:instrText>
             </w:r>
             <w:r>
               <w:rPr>
@@ -2600,7 +2640,7 @@
               <w:szCs w:val="24"/>
             </w:rPr>
           </w:pPr>
-          <w:hyperlink w:anchor="_Toc161162502" w:history="1">
+          <w:hyperlink w:anchor="_Toc161608596" w:history="1">
             <w:r>
               <w:rPr>
                 <w:rStyle w:val="a4"/>
@@ -2627,7 +2667,7 @@
                 <w:noProof/>
                 <w:webHidden/>
               </w:rPr>
-              <w:instrText xml:space="preserve"> PAGEREF _Toc161162502 \h </w:instrText>
+              <w:instrText xml:space="preserve"> PAGEREF _Toc161608596 \h </w:instrText>
             </w:r>
             <w:r>
               <w:rPr>
@@ -2672,7 +2712,7 @@
               <w:szCs w:val="24"/>
             </w:rPr>
           </w:pPr>
-          <w:hyperlink w:anchor="_Toc161162503" w:history="1">
+          <w:hyperlink w:anchor="_Toc161608597" w:history="1">
             <w:r>
               <w:rPr>
                 <w:rStyle w:val="a4"/>
@@ -2699,7 +2739,7 @@
                 <w:noProof/>
                 <w:webHidden/>
               </w:rPr>
-              <w:instrText xml:space="preserve"> PAGEREF _Toc161162503 \h </w:instrText>
+              <w:instrText xml:space="preserve"> PAGEREF _Toc161608597 \h </w:instrText>
             </w:r>
             <w:r>
               <w:rPr>
@@ -2745,7 +2785,7 @@
               <w:szCs w:val="24"/>
             </w:rPr>
           </w:pPr>
-          <w:hyperlink w:anchor="_Toc161162504" w:history="1">
+          <w:hyperlink w:anchor="_Toc161608598" w:history="1">
             <w:r>
               <w:rPr>
                 <w:rStyle w:val="a4"/>
@@ -2772,7 +2812,7 @@
                 <w:noProof/>
                 <w:webHidden/>
               </w:rPr>
-              <w:instrText xml:space="preserve"> PAGEREF _Toc161162504 \h </w:instrText>
+              <w:instrText xml:space="preserve"> PAGEREF _Toc161608598 \h </w:instrText>
             </w:r>
             <w:r>
               <w:rPr>
@@ -2818,7 +2858,7 @@
               <w:szCs w:val="24"/>
             </w:rPr>
           </w:pPr>
-          <w:hyperlink w:anchor="_Toc161162505" w:history="1">
+          <w:hyperlink w:anchor="_Toc161608599" w:history="1">
             <w:r>
               <w:rPr>
                 <w:rStyle w:val="a4"/>
@@ -2845,7 +2885,7 @@
                 <w:noProof/>
                 <w:webHidden/>
               </w:rPr>
-              <w:instrText xml:space="preserve"> PAGEREF _Toc161162505 \h </w:instrText>
+              <w:instrText xml:space="preserve"> PAGEREF _Toc161608599 \h </w:instrText>
             </w:r>
             <w:r>
               <w:rPr>
@@ -2892,7 +2932,7 @@
               <w:szCs w:val="24"/>
             </w:rPr>
           </w:pPr>
-          <w:hyperlink w:anchor="_Toc161162506" w:history="1">
+          <w:hyperlink w:anchor="_Toc161608600" w:history="1">
             <w:r>
               <w:rPr>
                 <w:rStyle w:val="a4"/>
@@ -2919,7 +2959,7 @@
                 <w:noProof/>
                 <w:webHidden/>
               </w:rPr>
-              <w:instrText xml:space="preserve"> PAGEREF _Toc161162506 \h </w:instrText>
+              <w:instrText xml:space="preserve"> PAGEREF _Toc161608600 \h </w:instrText>
             </w:r>
             <w:r>
               <w:rPr>
@@ -2990,7 +3030,7 @@
       <w:pPr>
         <w:pStyle w:val="1"/>
       </w:pPr>
-      <w:bookmarkStart w:id="0" w:name="_Toc161162472"/>
+      <w:bookmarkStart w:id="0" w:name="_Toc161608566"/>
       <w:r>
         <w:rPr>
           <w:rFonts w:hint="eastAsia"/>
@@ -3222,7 +3262,22 @@
         <w:t xml:space="preserve">ion class </w:t>
       </w:r>
       <w:r>
-        <w:t xml:space="preserve">by the classification model, creating a prediction versus actuality scenario. The test results are then retrieved </w:t>
+        <w:t xml:space="preserve">by the classification model, </w:t>
+      </w:r>
+      <w:r>
+        <w:rPr>
+          <w:rFonts w:hint="eastAsia"/>
+        </w:rPr>
+        <w:t>placing prediction and actuality side by side</w:t>
+      </w:r>
+      <w:r>
+        <w:t xml:space="preserve">. The test results are then retrieved </w:t>
+      </w:r>
+      <w:r>
+        <w:rPr>
+          <w:rFonts w:hint="eastAsia"/>
+        </w:rPr>
+        <w:t xml:space="preserve">to </w:t>
       </w:r>
       <w:r>
         <w:rPr>
@@ -3244,7 +3299,90 @@
         <w:ind w:firstLine="720"/>
       </w:pPr>
       <w:r>
-        <w:t>The evaluation of the model involves calculating precision and recall. Precision measures the accuracy of the model's predictions while disregarding the depth of the predictions. On the other hand, recall measures the model's ability to identify all relevant instances, regardless of the accuracy of recognition. These measures are combined and balanced using the F-Score measure. A higher F-Score indicates more accurate performance of the model on the test set.</w:t>
+        <w:t xml:space="preserve">The evaluation of the model involves calculating precision and recall. Precision measures the accuracy of the model's predictions while disregarding the depth of the predictions. On the </w:t>
+      </w:r>
+      <w:r>
+        <w:rPr>
+          <w:rFonts w:hint="eastAsia"/>
+        </w:rPr>
+        <w:t>contrary</w:t>
+      </w:r>
+      <w:r>
+        <w:t xml:space="preserve">, recall measures the model's ability to identify all relevant instances, regardless of the accuracy of recognition. These measures are combined and balanced using the </w:t>
+      </w:r>
+      <m:oMath>
+        <m:sSub>
+          <m:sSubPr>
+            <m:ctrlPr>
+              <w:rPr>
+                <w:rFonts w:ascii="Cambria Math" w:hAnsi="Cambria Math"/>
+                <w:i/>
+              </w:rPr>
+            </m:ctrlPr>
+          </m:sSubPr>
+          <m:e>
+            <m:r>
+              <w:rPr>
+                <w:rFonts w:ascii="Cambria Math" w:hAnsi="Cambria Math"/>
+              </w:rPr>
+              <m:t>F</m:t>
+            </m:r>
+          </m:e>
+          <m:sub>
+            <m:r>
+              <w:rPr>
+                <w:rFonts w:ascii="Cambria Math" w:hAnsi="Cambria Math"/>
+              </w:rPr>
+              <m:t>1</m:t>
+            </m:r>
+          </m:sub>
+        </m:sSub>
+      </m:oMath>
+      <w:r>
+        <w:t xml:space="preserve">-Score. A higher </w:t>
+      </w:r>
+      <m:oMath>
+        <m:sSub>
+          <m:sSubPr>
+            <m:ctrlPr>
+              <w:rPr>
+                <w:rFonts w:ascii="Cambria Math" w:hAnsi="Cambria Math"/>
+                <w:i/>
+              </w:rPr>
+            </m:ctrlPr>
+          </m:sSubPr>
+          <m:e>
+            <m:r>
+              <w:rPr>
+                <w:rFonts w:ascii="Cambria Math" w:hAnsi="Cambria Math"/>
+              </w:rPr>
+              <m:t>F</m:t>
+            </m:r>
+          </m:e>
+          <m:sub>
+            <m:r>
+              <w:rPr>
+                <w:rFonts w:ascii="Cambria Math" w:hAnsi="Cambria Math"/>
+              </w:rPr>
+              <m:t>1</m:t>
+            </m:r>
+          </m:sub>
+        </m:sSub>
+      </m:oMath>
+      <w:r>
+        <w:t>-</w:t>
+      </w:r>
+      <w:r>
+        <w:t xml:space="preserve">Score indicates </w:t>
+      </w:r>
+      <w:r>
+        <w:rPr>
+          <w:rFonts w:hint="eastAsia"/>
+        </w:rPr>
+        <w:t xml:space="preserve">a </w:t>
+      </w:r>
+      <w:r>
+        <w:t>more accurate performance of the model on the test set.</w:t>
       </w:r>
     </w:p>
     <w:p/>
@@ -3252,7 +3390,7 @@
       <w:pPr>
         <w:pStyle w:val="1"/>
       </w:pPr>
-      <w:bookmarkStart w:id="1" w:name="_Toc161162473"/>
+      <w:bookmarkStart w:id="1" w:name="_Toc161608567"/>
       <w:r>
         <w:rPr>
           <w:rFonts w:hint="eastAsia"/>
@@ -3268,7 +3406,7 @@
       <w:pPr>
         <w:pStyle w:val="2"/>
       </w:pPr>
-      <w:bookmarkStart w:id="2" w:name="_Toc161162474"/>
+      <w:bookmarkStart w:id="2" w:name="_Toc161608568"/>
       <w:r>
         <w:rPr>
           <w:rFonts w:hint="eastAsia"/>
@@ -3288,7 +3426,25 @@
         <w:ind w:firstLine="720"/>
       </w:pPr>
       <w:r>
-        <w:t>Classification is a supervised machine learning method where the model tries to predict the correct label of a given input data</w:t>
+        <w:t xml:space="preserve">Classification is a supervised machine learning method where the model </w:t>
+      </w:r>
+      <w:r>
+        <w:rPr>
+          <w:rFonts w:hint="eastAsia"/>
+        </w:rPr>
+        <w:t>attempts</w:t>
+      </w:r>
+      <w:r>
+        <w:t xml:space="preserve"> to predict the correct label of a given </w:t>
+      </w:r>
+      <w:r>
+        <w:rPr>
+          <w:rFonts w:hint="eastAsia"/>
+        </w:rPr>
+        <w:t>test</w:t>
+      </w:r>
+      <w:r>
+        <w:t xml:space="preserve"> data</w:t>
       </w:r>
       <w:r>
         <w:rPr>
@@ -3300,13 +3456,7 @@
         <w:rPr>
           <w:rFonts w:hint="eastAsia"/>
         </w:rPr>
-        <w:t xml:space="preserve"> The model is trained using training data, and then evaluated on test data. After that, </w:t>
-      </w:r>
-      <w:r>
-        <w:rPr>
-          <w:rFonts w:hint="eastAsia"/>
-        </w:rPr>
-        <w:t>the model is used to perform predictions on new data.</w:t>
+        <w:t xml:space="preserve"> The model is trained using training data, and then evaluated on test data. </w:t>
       </w:r>
     </w:p>
     <w:p>
@@ -3318,7 +3468,7 @@
       <w:pPr>
         <w:pStyle w:val="2"/>
       </w:pPr>
-      <w:bookmarkStart w:id="3" w:name="_Toc161162475"/>
+      <w:bookmarkStart w:id="3" w:name="_Toc161608569"/>
       <w:r>
         <w:rPr>
           <w:rFonts w:hint="eastAsia"/>
@@ -3348,7 +3498,7 @@
       <w:pPr>
         <w:pStyle w:val="1"/>
       </w:pPr>
-      <w:bookmarkStart w:id="4" w:name="_Toc161162476"/>
+      <w:bookmarkStart w:id="4" w:name="_Toc161608570"/>
       <w:r>
         <w:rPr>
           <w:rFonts w:hint="eastAsia"/>
@@ -3368,7 +3518,7 @@
       <w:pPr>
         <w:pStyle w:val="2"/>
       </w:pPr>
-      <w:bookmarkStart w:id="5" w:name="_Toc161162477"/>
+      <w:bookmarkStart w:id="5" w:name="_Toc161608571"/>
       <w:r>
         <w:rPr>
           <w:rFonts w:hint="eastAsia"/>
@@ -4042,7 +4192,7 @@
       <w:pPr>
         <w:pStyle w:val="2"/>
       </w:pPr>
-      <w:bookmarkStart w:id="6" w:name="_Toc161162478"/>
+      <w:bookmarkStart w:id="6" w:name="_Toc161608572"/>
       <w:r>
         <w:rPr>
           <w:rFonts w:hint="eastAsia"/>
@@ -4055,7 +4205,7 @@
       <w:pPr>
         <w:pStyle w:val="3"/>
       </w:pPr>
-      <w:bookmarkStart w:id="7" w:name="_Toc161162479"/>
+      <w:bookmarkStart w:id="7" w:name="_Toc161608573"/>
       <w:r>
         <w:rPr>
           <w:rFonts w:hint="eastAsia"/>
@@ -7792,7 +7942,7 @@
       <w:pPr>
         <w:pStyle w:val="3"/>
       </w:pPr>
-      <w:bookmarkStart w:id="8" w:name="_Toc161162480"/>
+      <w:bookmarkStart w:id="8" w:name="_Toc161608574"/>
       <w:r>
         <w:rPr>
           <w:rFonts w:hint="eastAsia"/>
@@ -9978,7 +10128,7 @@
       <w:pPr>
         <w:pStyle w:val="3"/>
       </w:pPr>
-      <w:bookmarkStart w:id="9" w:name="_Toc161162481"/>
+      <w:bookmarkStart w:id="9" w:name="_Toc161608575"/>
       <w:r>
         <w:rPr>
           <w:rFonts w:hint="eastAsia"/>
@@ -16524,7 +16674,7 @@
       <w:pPr>
         <w:pStyle w:val="3"/>
       </w:pPr>
-      <w:bookmarkStart w:id="10" w:name="_Toc161162482"/>
+      <w:bookmarkStart w:id="10" w:name="_Toc161608576"/>
       <w:r>
         <w:rPr>
           <w:rFonts w:hint="eastAsia"/>
@@ -17691,7 +17841,7 @@
       <w:pPr>
         <w:pStyle w:val="3"/>
       </w:pPr>
-      <w:bookmarkStart w:id="11" w:name="_Toc161162483"/>
+      <w:bookmarkStart w:id="11" w:name="_Toc161608577"/>
       <w:r>
         <w:rPr>
           <w:rFonts w:hint="eastAsia"/>
@@ -18475,7 +18625,7 @@
       <w:pPr>
         <w:pStyle w:val="2"/>
       </w:pPr>
-      <w:bookmarkStart w:id="12" w:name="_Toc161162484"/>
+      <w:bookmarkStart w:id="12" w:name="_Toc161608578"/>
       <w:r>
         <w:rPr>
           <w:rFonts w:hint="eastAsia"/>
@@ -18488,7 +18638,7 @@
       <w:pPr>
         <w:pStyle w:val="3"/>
       </w:pPr>
-      <w:bookmarkStart w:id="13" w:name="_Toc161162485"/>
+      <w:bookmarkStart w:id="13" w:name="_Toc161608579"/>
       <w:r>
         <w:rPr>
           <w:rFonts w:hint="eastAsia"/>
@@ -19023,7 +19173,7 @@
       <w:pPr>
         <w:pStyle w:val="3"/>
       </w:pPr>
-      <w:bookmarkStart w:id="14" w:name="_Toc161162486"/>
+      <w:bookmarkStart w:id="14" w:name="_Toc161608580"/>
       <w:r>
         <w:rPr>
           <w:rFonts w:hint="eastAsia"/>
@@ -19216,23 +19366,13 @@
         </w:rPr>
         <w:t xml:space="preserve"> </w:t>
       </w:r>
-      <w:proofErr w:type="spellStart"/>
       <w:r>
         <w:rPr>
           <w:rFonts w:hint="eastAsia"/>
           <w:i/>
           <w:iCs/>
         </w:rPr>
-        <w:t>DataFrame</w:t>
-      </w:r>
-      <w:proofErr w:type="spellEnd"/>
-      <w:r>
-        <w:rPr>
-          <w:rFonts w:hint="eastAsia"/>
-          <w:i/>
-          <w:iCs/>
-        </w:rPr>
-        <w:t xml:space="preserve"> </w:t>
+        <w:t xml:space="preserve">DataFrame </w:t>
       </w:r>
       <w:r>
         <w:t>object from the</w:t>
@@ -21023,7 +21163,6 @@
         </w:rPr>
         <w:t xml:space="preserve">f </w:t>
       </w:r>
-      <w:proofErr w:type="spellStart"/>
       <w:r>
         <w:rPr>
           <w:rFonts w:hint="eastAsia"/>
@@ -21032,7 +21171,6 @@
         </w:rPr>
         <w:t>DataFrame</w:t>
       </w:r>
-      <w:proofErr w:type="spellEnd"/>
       <w:r>
         <w:t>, it is required to calculate the</w:t>
       </w:r>
@@ -24120,7 +24258,7 @@
       <w:pPr>
         <w:pStyle w:val="3"/>
       </w:pPr>
-      <w:bookmarkStart w:id="15" w:name="_Toc161162487"/>
+      <w:bookmarkStart w:id="15" w:name="_Toc161608581"/>
       <w:r>
         <w:rPr>
           <w:rFonts w:hint="eastAsia"/>
@@ -26138,7 +26276,7 @@
       <w:pPr>
         <w:pStyle w:val="3"/>
       </w:pPr>
-      <w:bookmarkStart w:id="16" w:name="_Toc161162488"/>
+      <w:bookmarkStart w:id="16" w:name="_Toc161608582"/>
       <w:r>
         <w:rPr>
           <w:rFonts w:hint="eastAsia"/>
@@ -27607,7 +27745,7 @@
       <w:pPr>
         <w:pStyle w:val="2"/>
       </w:pPr>
-      <w:bookmarkStart w:id="17" w:name="_Toc161162489"/>
+      <w:bookmarkStart w:id="17" w:name="_Toc161608583"/>
       <w:r>
         <w:rPr>
           <w:rFonts w:hint="eastAsia"/>
@@ -27621,7 +27759,7 @@
       <w:pPr>
         <w:pStyle w:val="3"/>
       </w:pPr>
-      <w:bookmarkStart w:id="18" w:name="_Toc161162490"/>
+      <w:bookmarkStart w:id="18" w:name="_Toc161608584"/>
       <w:r>
         <w:rPr>
           <w:rFonts w:hint="eastAsia"/>
@@ -28804,7 +28942,7 @@
       <w:pPr>
         <w:pStyle w:val="3"/>
       </w:pPr>
-      <w:bookmarkStart w:id="19" w:name="_Toc161162491"/>
+      <w:bookmarkStart w:id="19" w:name="_Toc161608585"/>
       <w:r>
         <w:rPr>
           <w:rFonts w:hint="eastAsia"/>
@@ -33398,7 +33536,7 @@
       <w:pPr>
         <w:pStyle w:val="2"/>
       </w:pPr>
-      <w:bookmarkStart w:id="20" w:name="_Toc161162492"/>
+      <w:bookmarkStart w:id="20" w:name="_Toc161608586"/>
       <w:r>
         <w:rPr>
           <w:rFonts w:hint="eastAsia"/>
@@ -33411,11 +33549,42 @@
       <w:r>
         <w:tab/>
       </w:r>
-      <w:r>
-        <w:rPr>
-          <w:rFonts w:hint="eastAsia"/>
-        </w:rPr>
-        <w:t xml:space="preserve">F-Score is </w:t>
+      <m:oMath>
+        <m:sSub>
+          <m:sSubPr>
+            <m:ctrlPr>
+              <w:rPr>
+                <w:rFonts w:ascii="Cambria Math" w:hAnsi="Cambria Math"/>
+                <w:i/>
+              </w:rPr>
+            </m:ctrlPr>
+          </m:sSubPr>
+          <m:e>
+            <m:r>
+              <w:rPr>
+                <w:rFonts w:ascii="Cambria Math" w:hAnsi="Cambria Math"/>
+              </w:rPr>
+              <m:t>F</m:t>
+            </m:r>
+          </m:e>
+          <m:sub>
+            <m:r>
+              <w:rPr>
+                <w:rFonts w:ascii="Cambria Math" w:hAnsi="Cambria Math"/>
+              </w:rPr>
+              <m:t>1</m:t>
+            </m:r>
+          </m:sub>
+        </m:sSub>
+      </m:oMath>
+      <w:r>
+        <w:t>-</w:t>
+      </w:r>
+      <w:r>
+        <w:rPr>
+          <w:rFonts w:hint="eastAsia"/>
+        </w:rPr>
+        <w:t xml:space="preserve">Score is </w:t>
       </w:r>
       <w:r>
         <w:t>going</w:t>
@@ -33439,7 +33608,44 @@
         <w:rPr>
           <w:rFonts w:hint="eastAsia"/>
         </w:rPr>
-        <w:t xml:space="preserve"> To implement the F-Score measurement, we need to first calculate the overall precision and recall. </w:t>
+        <w:t xml:space="preserve"> To implement the </w:t>
+      </w:r>
+      <m:oMath>
+        <m:sSub>
+          <m:sSubPr>
+            <m:ctrlPr>
+              <w:rPr>
+                <w:rFonts w:ascii="Cambria Math" w:hAnsi="Cambria Math"/>
+                <w:i/>
+              </w:rPr>
+            </m:ctrlPr>
+          </m:sSubPr>
+          <m:e>
+            <m:r>
+              <w:rPr>
+                <w:rFonts w:ascii="Cambria Math" w:hAnsi="Cambria Math"/>
+              </w:rPr>
+              <m:t>F</m:t>
+            </m:r>
+          </m:e>
+          <m:sub>
+            <m:r>
+              <w:rPr>
+                <w:rFonts w:ascii="Cambria Math" w:hAnsi="Cambria Math"/>
+              </w:rPr>
+              <m:t>1</m:t>
+            </m:r>
+          </m:sub>
+        </m:sSub>
+      </m:oMath>
+      <w:r>
+        <w:t>-</w:t>
+      </w:r>
+      <w:r>
+        <w:rPr>
+          <w:rFonts w:hint="eastAsia"/>
+        </w:rPr>
+        <w:t xml:space="preserve">Score measurement, we need to first calculate the overall precision and recall. </w:t>
       </w:r>
       <w:r>
         <w:rPr>
@@ -33462,7 +33668,7 @@
       <w:pPr>
         <w:pStyle w:val="3"/>
       </w:pPr>
-      <w:bookmarkStart w:id="21" w:name="_Toc161162493"/>
+      <w:bookmarkStart w:id="21" w:name="_Toc161608587"/>
       <w:r>
         <w:rPr>
           <w:rFonts w:hint="eastAsia"/>
@@ -33491,7 +33697,19 @@
         <w:rPr>
           <w:rFonts w:hint="eastAsia"/>
         </w:rPr>
-        <w:t xml:space="preserve">the number of correct predictions. To be more specific, the row index of the matrix </w:t>
+        <w:t>the number of correct predictions. To be more specific, the row index</w:t>
+      </w:r>
+      <w:r>
+        <w:rPr>
+          <w:rFonts w:hint="eastAsia"/>
+        </w:rPr>
+        <w:t>es</w:t>
+      </w:r>
+      <w:r>
+        <w:rPr>
+          <w:rFonts w:hint="eastAsia"/>
+        </w:rPr>
+        <w:t xml:space="preserve"> of the matrix </w:t>
       </w:r>
       <w:r>
         <w:rPr>
@@ -33515,7 +33733,19 @@
         <w:rPr>
           <w:rFonts w:hint="eastAsia"/>
         </w:rPr>
-        <w:t xml:space="preserve">; The column index of the matrix </w:t>
+        <w:t>; The column index</w:t>
+      </w:r>
+      <w:r>
+        <w:rPr>
+          <w:rFonts w:hint="eastAsia"/>
+        </w:rPr>
+        <w:t>es</w:t>
+      </w:r>
+      <w:r>
+        <w:rPr>
+          <w:rFonts w:hint="eastAsia"/>
+        </w:rPr>
+        <w:t xml:space="preserve"> of the matrix </w:t>
       </w:r>
       <w:r>
         <w:rPr>
@@ -35653,7 +35883,7 @@
       <w:pPr>
         <w:pStyle w:val="3"/>
       </w:pPr>
-      <w:bookmarkStart w:id="22" w:name="_Toc161162494"/>
+      <w:bookmarkStart w:id="22" w:name="_Toc161608588"/>
       <w:r>
         <w:rPr>
           <w:rFonts w:hint="eastAsia"/>
@@ -37288,19 +37518,105 @@
         <w:rPr>
           <w:rFonts w:hint="eastAsia"/>
         </w:rPr>
-        <w:t xml:space="preserve"> arrays, we can calculate overall precision and recall </w:t>
-      </w:r>
-      <w:r>
-        <w:rPr>
-          <w:rFonts w:hint="eastAsia"/>
-        </w:rPr>
-        <w:t>using F-Score.</w:t>
-      </w:r>
-      <w:r>
-        <w:rPr>
-          <w:rFonts w:hint="eastAsia"/>
-        </w:rPr>
-        <w:t xml:space="preserve"> For each individual class, the F-Score is:</w:t>
+        <w:t xml:space="preserve"> arrays, we can calculate </w:t>
+      </w:r>
+      <w:r>
+        <w:rPr>
+          <w:rFonts w:hint="eastAsia"/>
+        </w:rPr>
+        <w:t xml:space="preserve">the </w:t>
+      </w:r>
+      <w:r>
+        <w:rPr>
+          <w:rFonts w:hint="eastAsia"/>
+        </w:rPr>
+        <w:t xml:space="preserve">overall precision and recall </w:t>
+      </w:r>
+      <w:r>
+        <w:rPr>
+          <w:rFonts w:hint="eastAsia"/>
+        </w:rPr>
+        <w:t xml:space="preserve">using </w:t>
+      </w:r>
+      <m:oMath>
+        <m:sSub>
+          <m:sSubPr>
+            <m:ctrlPr>
+              <w:rPr>
+                <w:rFonts w:ascii="Cambria Math" w:hAnsi="Cambria Math"/>
+                <w:i/>
+              </w:rPr>
+            </m:ctrlPr>
+          </m:sSubPr>
+          <m:e>
+            <m:r>
+              <w:rPr>
+                <w:rFonts w:ascii="Cambria Math" w:hAnsi="Cambria Math"/>
+              </w:rPr>
+              <m:t>F</m:t>
+            </m:r>
+          </m:e>
+          <m:sub>
+            <m:r>
+              <w:rPr>
+                <w:rFonts w:ascii="Cambria Math" w:hAnsi="Cambria Math"/>
+              </w:rPr>
+              <m:t>1</m:t>
+            </m:r>
+          </m:sub>
+        </m:sSub>
+      </m:oMath>
+      <w:r>
+        <w:t>-</w:t>
+      </w:r>
+      <w:r>
+        <w:rPr>
+          <w:rFonts w:hint="eastAsia"/>
+        </w:rPr>
+        <w:t>Score.</w:t>
+      </w:r>
+      <w:r>
+        <w:rPr>
+          <w:rFonts w:hint="eastAsia"/>
+        </w:rPr>
+        <w:t xml:space="preserve"> For each individual class, the </w:t>
+      </w:r>
+      <m:oMath>
+        <m:sSub>
+          <m:sSubPr>
+            <m:ctrlPr>
+              <w:rPr>
+                <w:rFonts w:ascii="Cambria Math" w:hAnsi="Cambria Math"/>
+                <w:i/>
+              </w:rPr>
+            </m:ctrlPr>
+          </m:sSubPr>
+          <m:e>
+            <m:r>
+              <w:rPr>
+                <w:rFonts w:ascii="Cambria Math" w:hAnsi="Cambria Math"/>
+              </w:rPr>
+              <m:t>F</m:t>
+            </m:r>
+          </m:e>
+          <m:sub>
+            <m:r>
+              <w:rPr>
+                <w:rFonts w:ascii="Cambria Math" w:hAnsi="Cambria Math"/>
+              </w:rPr>
+              <m:t>1</m:t>
+            </m:r>
+          </m:sub>
+        </m:sSub>
+      </m:oMath>
+      <w:r>
+        <w:t>-</w:t>
+      </w:r>
+      <w:r>
+        <w:rPr>
+          <w:rFonts w:hint="eastAsia"/>
+        </w:rPr>
+        <w:t>Score is:</w:t>
       </w:r>
     </w:p>
     <w:p>
@@ -37381,13 +37697,55 @@
       <w:pPr>
         <w:pStyle w:val="3"/>
       </w:pPr>
-      <w:bookmarkStart w:id="23" w:name="_Toc161162495"/>
+      <w:bookmarkStart w:id="23" w:name="_Toc161608589"/>
       <w:r>
         <w:rPr>
           <w:rFonts w:hint="eastAsia"/>
         </w:rPr>
         <w:lastRenderedPageBreak/>
-        <w:t>3.5.3 F-Score Calculation using Macro &amp; micro</w:t>
+        <w:t xml:space="preserve">3.5.3 </w:t>
+      </w:r>
+      <m:oMath>
+        <m:sSub>
+          <m:sSubPr>
+            <m:ctrlPr>
+              <w:rPr>
+                <w:rFonts w:ascii="Cambria Math" w:hAnsi="Cambria Math"/>
+              </w:rPr>
+            </m:ctrlPr>
+          </m:sSubPr>
+          <m:e>
+            <m:r>
+              <m:rPr>
+                <m:sty m:val="bi"/>
+              </m:rPr>
+              <w:rPr>
+                <w:rFonts w:ascii="Cambria Math" w:hAnsi="Cambria Math"/>
+              </w:rPr>
+              <m:t>F</m:t>
+            </m:r>
+          </m:e>
+          <m:sub>
+            <m:r>
+              <m:rPr>
+                <m:sty m:val="bi"/>
+              </m:rPr>
+              <w:rPr>
+                <w:rFonts w:ascii="Cambria Math" w:hAnsi="Cambria Math"/>
+              </w:rPr>
+              <m:t>1</m:t>
+            </m:r>
+          </m:sub>
+        </m:sSub>
+      </m:oMath>
+      <w:r>
+        <w:t>-</w:t>
+      </w:r>
+      <w:r>
+        <w:rPr>
+          <w:rFonts w:hint="eastAsia"/>
+        </w:rPr>
+        <w:t>Score Calculation using Macro &amp; micro</w:t>
       </w:r>
       <w:r>
         <w:rPr>
@@ -37445,7 +37803,44 @@
         <w:rPr>
           <w:rFonts w:hint="eastAsia"/>
         </w:rPr>
-        <w:t>ompute F-Score for each class</w:t>
+        <w:t xml:space="preserve">ompute </w:t>
+      </w:r>
+      <m:oMath>
+        <m:sSub>
+          <m:sSubPr>
+            <m:ctrlPr>
+              <w:rPr>
+                <w:rFonts w:ascii="Cambria Math" w:hAnsi="Cambria Math"/>
+                <w:i/>
+              </w:rPr>
+            </m:ctrlPr>
+          </m:sSubPr>
+          <m:e>
+            <m:r>
+              <w:rPr>
+                <w:rFonts w:ascii="Cambria Math" w:hAnsi="Cambria Math"/>
+              </w:rPr>
+              <m:t>F</m:t>
+            </m:r>
+          </m:e>
+          <m:sub>
+            <m:r>
+              <w:rPr>
+                <w:rFonts w:ascii="Cambria Math" w:hAnsi="Cambria Math"/>
+              </w:rPr>
+              <m:t>1</m:t>
+            </m:r>
+          </m:sub>
+        </m:sSub>
+      </m:oMath>
+      <w:r>
+        <w:t>-</w:t>
+      </w:r>
+      <w:r>
+        <w:rPr>
+          <w:rFonts w:hint="eastAsia"/>
+        </w:rPr>
+        <w:t>Score for each class</w:t>
       </w:r>
       <w:r>
         <w:rPr>
@@ -37463,7 +37858,44 @@
         <w:rPr>
           <w:rFonts w:hint="eastAsia"/>
         </w:rPr>
-        <w:t xml:space="preserve"> the individual F-Scores</w:t>
+        <w:t xml:space="preserve"> the individual </w:t>
+      </w:r>
+      <m:oMath>
+        <m:sSub>
+          <m:sSubPr>
+            <m:ctrlPr>
+              <w:rPr>
+                <w:rFonts w:ascii="Cambria Math" w:hAnsi="Cambria Math"/>
+                <w:i/>
+              </w:rPr>
+            </m:ctrlPr>
+          </m:sSubPr>
+          <m:e>
+            <m:r>
+              <w:rPr>
+                <w:rFonts w:ascii="Cambria Math" w:hAnsi="Cambria Math"/>
+              </w:rPr>
+              <m:t>F</m:t>
+            </m:r>
+          </m:e>
+          <m:sub>
+            <m:r>
+              <w:rPr>
+                <w:rFonts w:ascii="Cambria Math" w:hAnsi="Cambria Math"/>
+              </w:rPr>
+              <m:t>1</m:t>
+            </m:r>
+          </m:sub>
+        </m:sSub>
+      </m:oMath>
+      <w:r>
+        <w:t>-</w:t>
+      </w:r>
+      <w:r>
+        <w:rPr>
+          <w:rFonts w:hint="eastAsia"/>
+        </w:rPr>
+        <w:t>Scores</w:t>
       </w:r>
       <w:r>
         <w:rPr>
@@ -37486,7 +37918,44 @@
         <w:rPr>
           <w:rFonts w:hint="eastAsia"/>
         </w:rPr>
-        <w:t>The algorithm for computing Macro-Averaging F-Score is shown below.</w:t>
+        <w:t xml:space="preserve">The algorithm for computing Macro-Averaging </w:t>
+      </w:r>
+      <m:oMath>
+        <m:sSub>
+          <m:sSubPr>
+            <m:ctrlPr>
+              <w:rPr>
+                <w:rFonts w:ascii="Cambria Math" w:hAnsi="Cambria Math"/>
+                <w:i/>
+              </w:rPr>
+            </m:ctrlPr>
+          </m:sSubPr>
+          <m:e>
+            <m:r>
+              <w:rPr>
+                <w:rFonts w:ascii="Cambria Math" w:hAnsi="Cambria Math"/>
+              </w:rPr>
+              <m:t>F</m:t>
+            </m:r>
+          </m:e>
+          <m:sub>
+            <m:r>
+              <w:rPr>
+                <w:rFonts w:ascii="Cambria Math" w:hAnsi="Cambria Math"/>
+              </w:rPr>
+              <m:t>1</m:t>
+            </m:r>
+          </m:sub>
+        </m:sSub>
+      </m:oMath>
+      <w:r>
+        <w:t>-</w:t>
+      </w:r>
+      <w:r>
+        <w:rPr>
+          <w:rFonts w:hint="eastAsia"/>
+        </w:rPr>
+        <w:t>Score is shown below.</w:t>
       </w:r>
     </w:p>
     <w:p>
@@ -37571,7 +38040,56 @@
                 <w:sz w:val="20"/>
                 <w:szCs w:val="20"/>
               </w:rPr>
-              <w:t xml:space="preserve"> Macro-averaging F-Score</w:t>
+              <w:t xml:space="preserve"> Macro-averaging </w:t>
+            </w:r>
+            <m:oMath>
+              <m:sSub>
+                <m:sSubPr>
+                  <m:ctrlPr>
+                    <w:rPr>
+                      <w:rFonts w:ascii="Cambria Math" w:hAnsi="Cambria Math"/>
+                      <w:i/>
+                      <w:sz w:val="20"/>
+                      <w:szCs w:val="20"/>
+                    </w:rPr>
+                  </m:ctrlPr>
+                </m:sSubPr>
+                <m:e>
+                  <m:r>
+                    <w:rPr>
+                      <w:rFonts w:ascii="Cambria Math" w:hAnsi="Cambria Math"/>
+                      <w:sz w:val="20"/>
+                      <w:szCs w:val="20"/>
+                    </w:rPr>
+                    <m:t>F</m:t>
+                  </m:r>
+                </m:e>
+                <m:sub>
+                  <m:r>
+                    <w:rPr>
+                      <w:rFonts w:ascii="Cambria Math" w:hAnsi="Cambria Math"/>
+                      <w:sz w:val="20"/>
+                      <w:szCs w:val="20"/>
+                    </w:rPr>
+                    <m:t>1</m:t>
+                  </m:r>
+                </m:sub>
+              </m:sSub>
+            </m:oMath>
+            <w:r>
+              <w:rPr>
+                <w:sz w:val="20"/>
+                <w:szCs w:val="20"/>
+              </w:rPr>
+              <w:t>-</w:t>
+            </w:r>
+            <w:r>
+              <w:rPr>
+                <w:rFonts w:hint="eastAsia"/>
+                <w:sz w:val="20"/>
+                <w:szCs w:val="20"/>
+              </w:rPr>
+              <w:t>Score</w:t>
             </w:r>
           </w:p>
         </w:tc>
@@ -38478,7 +38996,44 @@
         <w:rPr>
           <w:rFonts w:hint="eastAsia"/>
         </w:rPr>
-        <w:t xml:space="preserve"> compute F-Score.</w:t>
+        <w:t xml:space="preserve"> compute </w:t>
+      </w:r>
+      <m:oMath>
+        <m:sSub>
+          <m:sSubPr>
+            <m:ctrlPr>
+              <w:rPr>
+                <w:rFonts w:ascii="Cambria Math" w:hAnsi="Cambria Math"/>
+                <w:i/>
+              </w:rPr>
+            </m:ctrlPr>
+          </m:sSubPr>
+          <m:e>
+            <m:r>
+              <w:rPr>
+                <w:rFonts w:ascii="Cambria Math" w:hAnsi="Cambria Math"/>
+              </w:rPr>
+              <m:t>F</m:t>
+            </m:r>
+          </m:e>
+          <m:sub>
+            <m:r>
+              <w:rPr>
+                <w:rFonts w:ascii="Cambria Math" w:hAnsi="Cambria Math"/>
+              </w:rPr>
+              <m:t>1</m:t>
+            </m:r>
+          </m:sub>
+        </m:sSub>
+      </m:oMath>
+      <w:r>
+        <w:t>-</w:t>
+      </w:r>
+      <w:r>
+        <w:rPr>
+          <w:rFonts w:hint="eastAsia"/>
+        </w:rPr>
+        <w:t>Score.</w:t>
       </w:r>
     </w:p>
     <w:p>
@@ -38489,7 +39044,44 @@
         <w:rPr>
           <w:rFonts w:hint="eastAsia"/>
         </w:rPr>
-        <w:t>Below is the algorithm to compute micro-Averaging F-Score.</w:t>
+        <w:t xml:space="preserve">Below is the algorithm to compute micro-Averaging </w:t>
+      </w:r>
+      <m:oMath>
+        <m:sSub>
+          <m:sSubPr>
+            <m:ctrlPr>
+              <w:rPr>
+                <w:rFonts w:ascii="Cambria Math" w:hAnsi="Cambria Math"/>
+                <w:i/>
+              </w:rPr>
+            </m:ctrlPr>
+          </m:sSubPr>
+          <m:e>
+            <m:r>
+              <w:rPr>
+                <w:rFonts w:ascii="Cambria Math" w:hAnsi="Cambria Math"/>
+              </w:rPr>
+              <m:t>F</m:t>
+            </m:r>
+          </m:e>
+          <m:sub>
+            <m:r>
+              <w:rPr>
+                <w:rFonts w:ascii="Cambria Math" w:hAnsi="Cambria Math"/>
+              </w:rPr>
+              <m:t>1</m:t>
+            </m:r>
+          </m:sub>
+        </m:sSub>
+      </m:oMath>
+      <w:r>
+        <w:t>-</w:t>
+      </w:r>
+      <w:r>
+        <w:rPr>
+          <w:rFonts w:hint="eastAsia"/>
+        </w:rPr>
+        <w:t>Score.</w:t>
       </w:r>
     </w:p>
     <w:p/>
@@ -38586,7 +39178,56 @@
                 <w:sz w:val="20"/>
                 <w:szCs w:val="20"/>
               </w:rPr>
-              <w:t>-averaging F-Score</w:t>
+              <w:t xml:space="preserve">-averaging </w:t>
+            </w:r>
+            <m:oMath>
+              <m:sSub>
+                <m:sSubPr>
+                  <m:ctrlPr>
+                    <w:rPr>
+                      <w:rFonts w:ascii="Cambria Math" w:hAnsi="Cambria Math"/>
+                      <w:i/>
+                      <w:sz w:val="20"/>
+                      <w:szCs w:val="20"/>
+                    </w:rPr>
+                  </m:ctrlPr>
+                </m:sSubPr>
+                <m:e>
+                  <m:r>
+                    <w:rPr>
+                      <w:rFonts w:ascii="Cambria Math" w:hAnsi="Cambria Math"/>
+                      <w:sz w:val="20"/>
+                      <w:szCs w:val="20"/>
+                    </w:rPr>
+                    <m:t>F</m:t>
+                  </m:r>
+                </m:e>
+                <m:sub>
+                  <m:r>
+                    <w:rPr>
+                      <w:rFonts w:ascii="Cambria Math" w:hAnsi="Cambria Math"/>
+                      <w:sz w:val="20"/>
+                      <w:szCs w:val="20"/>
+                    </w:rPr>
+                    <m:t>1</m:t>
+                  </m:r>
+                </m:sub>
+              </m:sSub>
+            </m:oMath>
+            <w:r>
+              <w:rPr>
+                <w:sz w:val="20"/>
+                <w:szCs w:val="20"/>
+              </w:rPr>
+              <w:t>-</w:t>
+            </w:r>
+            <w:r>
+              <w:rPr>
+                <w:rFonts w:hint="eastAsia"/>
+                <w:sz w:val="20"/>
+                <w:szCs w:val="20"/>
+              </w:rPr>
+              <w:t>Score</w:t>
             </w:r>
           </w:p>
         </w:tc>
@@ -39087,7 +39728,44 @@
         <w:rPr>
           <w:rFonts w:hint="eastAsia"/>
         </w:rPr>
-        <w:t>The successful computation of the two F-Scores marks the end to model evaluation.</w:t>
+        <w:t xml:space="preserve">The successful computation of the two </w:t>
+      </w:r>
+      <m:oMath>
+        <m:sSub>
+          <m:sSubPr>
+            <m:ctrlPr>
+              <w:rPr>
+                <w:rFonts w:ascii="Cambria Math" w:hAnsi="Cambria Math"/>
+                <w:i/>
+              </w:rPr>
+            </m:ctrlPr>
+          </m:sSubPr>
+          <m:e>
+            <m:r>
+              <w:rPr>
+                <w:rFonts w:ascii="Cambria Math" w:hAnsi="Cambria Math"/>
+              </w:rPr>
+              <m:t>F</m:t>
+            </m:r>
+          </m:e>
+          <m:sub>
+            <m:r>
+              <w:rPr>
+                <w:rFonts w:ascii="Cambria Math" w:hAnsi="Cambria Math"/>
+              </w:rPr>
+              <m:t>1</m:t>
+            </m:r>
+          </m:sub>
+        </m:sSub>
+      </m:oMath>
+      <w:r>
+        <w:t>-</w:t>
+      </w:r>
+      <w:r>
+        <w:rPr>
+          <w:rFonts w:hint="eastAsia"/>
+        </w:rPr>
+        <w:t>Scores marks the end to model evaluation.</w:t>
       </w:r>
     </w:p>
     <w:p>
@@ -39107,7 +39785,7 @@
       <w:pPr>
         <w:pStyle w:val="1"/>
       </w:pPr>
-      <w:bookmarkStart w:id="24" w:name="_Toc161162496"/>
+      <w:bookmarkStart w:id="24" w:name="_Toc161608590"/>
       <w:r>
         <w:rPr>
           <w:rFonts w:hint="eastAsia"/>
@@ -39124,7 +39802,7 @@
       <w:pPr>
         <w:pStyle w:val="2"/>
       </w:pPr>
-      <w:bookmarkStart w:id="25" w:name="_Toc161162497"/>
+      <w:bookmarkStart w:id="25" w:name="_Toc161608591"/>
       <w:r>
         <w:rPr>
           <w:rFonts w:hint="eastAsia"/>
@@ -39143,7 +39821,7 @@
       <w:pPr>
         <w:pStyle w:val="3"/>
       </w:pPr>
-      <w:bookmarkStart w:id="26" w:name="_Toc161162498"/>
+      <w:bookmarkStart w:id="26" w:name="_Toc161608592"/>
       <w:r>
         <w:rPr>
           <w:rFonts w:hint="eastAsia"/>
@@ -39337,26 +40015,46 @@
             <w:r>
               <w:rPr>
                 <w:rFonts w:hint="eastAsia"/>
-                <w:sz w:val="20"/>
-                <w:szCs w:val="20"/>
-              </w:rPr>
-              <w:t>First Line: Document Frequencies for all classes.</w:t>
-            </w:r>
-          </w:p>
-          <w:p>
-            <w:pPr>
-              <w:rPr>
-                <w:sz w:val="20"/>
-                <w:szCs w:val="20"/>
-              </w:rPr>
-            </w:pPr>
-            <w:r>
-              <w:rPr>
-                <w:rFonts w:hint="eastAsia"/>
-                <w:sz w:val="20"/>
-                <w:szCs w:val="20"/>
-              </w:rPr>
-              <w:t xml:space="preserve">Following Lines: Word Frequency for each </w:t>
+                <w:b/>
+                <w:bCs/>
+                <w:sz w:val="20"/>
+                <w:szCs w:val="20"/>
+              </w:rPr>
+              <w:t>First Line:</w:t>
+            </w:r>
+            <w:r>
+              <w:rPr>
+                <w:rFonts w:hint="eastAsia"/>
+                <w:sz w:val="20"/>
+                <w:szCs w:val="20"/>
+              </w:rPr>
+              <w:t xml:space="preserve"> Document Frequencies for all classes.</w:t>
+            </w:r>
+          </w:p>
+          <w:p>
+            <w:pPr>
+              <w:rPr>
+                <w:sz w:val="20"/>
+                <w:szCs w:val="20"/>
+              </w:rPr>
+            </w:pPr>
+            <w:r>
+              <w:rPr>
+                <w:rFonts w:hint="eastAsia"/>
+                <w:b/>
+                <w:bCs/>
+                <w:sz w:val="20"/>
+                <w:szCs w:val="20"/>
+              </w:rPr>
+              <w:t>Following Lines:</w:t>
+            </w:r>
+            <w:r>
+              <w:rPr>
+                <w:rFonts w:hint="eastAsia"/>
+                <w:sz w:val="20"/>
+                <w:szCs w:val="20"/>
+              </w:rPr>
+              <w:t xml:space="preserve"> Word Frequency for each </w:t>
             </w:r>
             <w:r>
               <w:rPr>
@@ -39516,7 +40214,7 @@
       <w:pPr>
         <w:pStyle w:val="3"/>
       </w:pPr>
-      <w:bookmarkStart w:id="27" w:name="_Toc161162499"/>
+      <w:bookmarkStart w:id="27" w:name="_Toc161608593"/>
       <w:r>
         <w:rPr>
           <w:rFonts w:hint="eastAsia"/>
@@ -39704,10 +40402,20 @@
             <w:r>
               <w:rPr>
                 <w:rFonts w:hint="eastAsia"/>
-                <w:sz w:val="20"/>
-                <w:szCs w:val="20"/>
-              </w:rPr>
-              <w:t xml:space="preserve">First Line: </w:t>
+                <w:b/>
+                <w:bCs/>
+                <w:sz w:val="20"/>
+                <w:szCs w:val="20"/>
+              </w:rPr>
+              <w:t>First Line:</w:t>
+            </w:r>
+            <w:r>
+              <w:rPr>
+                <w:rFonts w:hint="eastAsia"/>
+                <w:sz w:val="20"/>
+                <w:szCs w:val="20"/>
+              </w:rPr>
+              <w:t xml:space="preserve"> </w:t>
             </w:r>
             <w:r>
               <w:rPr>
@@ -39736,10 +40444,20 @@
             <w:r>
               <w:rPr>
                 <w:rFonts w:hint="eastAsia"/>
-                <w:sz w:val="20"/>
-                <w:szCs w:val="20"/>
-              </w:rPr>
-              <w:t xml:space="preserve">Following Lines: </w:t>
+                <w:b/>
+                <w:bCs/>
+                <w:sz w:val="20"/>
+                <w:szCs w:val="20"/>
+              </w:rPr>
+              <w:t>Following Lines:</w:t>
+            </w:r>
+            <w:r>
+              <w:rPr>
+                <w:rFonts w:hint="eastAsia"/>
+                <w:sz w:val="20"/>
+                <w:szCs w:val="20"/>
+              </w:rPr>
+              <w:t xml:space="preserve"> </w:t>
             </w:r>
             <w:r>
               <w:rPr>
@@ -39931,7 +40649,7 @@
       <w:pPr>
         <w:pStyle w:val="3"/>
       </w:pPr>
-      <w:bookmarkStart w:id="28" w:name="_Toc161162500"/>
+      <w:bookmarkStart w:id="28" w:name="_Toc161608594"/>
       <w:r>
         <w:rPr>
           <w:rFonts w:hint="eastAsia"/>
@@ -40273,6 +40991,8 @@
             <w:r>
               <w:rPr>
                 <w:rFonts w:hint="eastAsia"/>
+                <w:b/>
+                <w:bCs/>
                 <w:sz w:val="20"/>
                 <w:szCs w:val="20"/>
               </w:rPr>
@@ -40315,6 +41035,8 @@
             <w:r>
               <w:rPr>
                 <w:rFonts w:hint="eastAsia"/>
+                <w:b/>
+                <w:bCs/>
                 <w:sz w:val="20"/>
                 <w:szCs w:val="20"/>
               </w:rPr>
@@ -40360,7 +41082,7 @@
       <w:pPr>
         <w:pStyle w:val="3"/>
       </w:pPr>
-      <w:bookmarkStart w:id="29" w:name="_Toc161162501"/>
+      <w:bookmarkStart w:id="29" w:name="_Toc161608595"/>
       <w:r>
         <w:rPr>
           <w:rFonts w:hint="eastAsia"/>
@@ -40558,10 +41280,20 @@
             <w:r>
               <w:rPr>
                 <w:rFonts w:hint="eastAsia"/>
-                <w:sz w:val="20"/>
-                <w:szCs w:val="20"/>
-              </w:rPr>
-              <w:t>All Lines: Test ID and the corresponding prediction classes</w:t>
+                <w:b/>
+                <w:bCs/>
+                <w:sz w:val="20"/>
+                <w:szCs w:val="20"/>
+              </w:rPr>
+              <w:t>All Lines:</w:t>
+            </w:r>
+            <w:r>
+              <w:rPr>
+                <w:rFonts w:hint="eastAsia"/>
+                <w:sz w:val="20"/>
+                <w:szCs w:val="20"/>
+              </w:rPr>
+              <w:t xml:space="preserve"> Test ID and the corresponding prediction classes</w:t>
             </w:r>
             <w:r>
               <w:rPr>
@@ -40714,7 +41446,7 @@
       <w:pPr>
         <w:pStyle w:val="3"/>
       </w:pPr>
-      <w:bookmarkStart w:id="30" w:name="_Toc161162502"/>
+      <w:bookmarkStart w:id="30" w:name="_Toc161608596"/>
       <w:r>
         <w:rPr>
           <w:rFonts w:hint="eastAsia"/>
@@ -40972,26 +41704,46 @@
             <w:r>
               <w:rPr>
                 <w:rFonts w:hint="eastAsia"/>
-                <w:sz w:val="20"/>
-                <w:szCs w:val="20"/>
-              </w:rPr>
-              <w:t>Precisions: Precisions for all classes.</w:t>
-            </w:r>
-          </w:p>
-          <w:p>
-            <w:pPr>
-              <w:rPr>
-                <w:sz w:val="20"/>
-                <w:szCs w:val="20"/>
-              </w:rPr>
-            </w:pPr>
-            <w:r>
-              <w:rPr>
-                <w:rFonts w:hint="eastAsia"/>
-                <w:sz w:val="20"/>
-                <w:szCs w:val="20"/>
-              </w:rPr>
-              <w:t>Recalls: Recalls for all classes.</w:t>
+                <w:b/>
+                <w:bCs/>
+                <w:sz w:val="20"/>
+                <w:szCs w:val="20"/>
+              </w:rPr>
+              <w:t>Precisions:</w:t>
+            </w:r>
+            <w:r>
+              <w:rPr>
+                <w:rFonts w:hint="eastAsia"/>
+                <w:sz w:val="20"/>
+                <w:szCs w:val="20"/>
+              </w:rPr>
+              <w:t xml:space="preserve"> Precisions for all classes.</w:t>
+            </w:r>
+          </w:p>
+          <w:p>
+            <w:pPr>
+              <w:rPr>
+                <w:sz w:val="20"/>
+                <w:szCs w:val="20"/>
+              </w:rPr>
+            </w:pPr>
+            <w:r>
+              <w:rPr>
+                <w:rFonts w:hint="eastAsia"/>
+                <w:b/>
+                <w:bCs/>
+                <w:sz w:val="20"/>
+                <w:szCs w:val="20"/>
+              </w:rPr>
+              <w:t>Recalls:</w:t>
+            </w:r>
+            <w:r>
+              <w:rPr>
+                <w:rFonts w:hint="eastAsia"/>
+                <w:sz w:val="20"/>
+                <w:szCs w:val="20"/>
+              </w:rPr>
+              <w:t xml:space="preserve"> Recalls for all classes.</w:t>
             </w:r>
           </w:p>
           <w:p>
@@ -41005,6 +41757,8 @@
             <w:r>
               <w:rPr>
                 <w:rFonts w:hint="eastAsia"/>
+                <w:b/>
+                <w:bCs/>
                 <w:sz w:val="20"/>
                 <w:szCs w:val="20"/>
               </w:rPr>
@@ -41014,6 +41768,8 @@
             <w:r>
               <w:rPr>
                 <w:rFonts w:hint="eastAsia"/>
+                <w:b/>
+                <w:bCs/>
                 <w:sz w:val="20"/>
                 <w:szCs w:val="20"/>
               </w:rPr>
@@ -41023,6 +41779,8 @@
             <w:r>
               <w:rPr>
                 <w:rFonts w:hint="eastAsia"/>
+                <w:b/>
+                <w:bCs/>
                 <w:sz w:val="20"/>
                 <w:szCs w:val="20"/>
               </w:rPr>
@@ -41032,10 +41790,20 @@
             <w:r>
               <w:rPr>
                 <w:rFonts w:hint="eastAsia"/>
-                <w:sz w:val="20"/>
-                <w:szCs w:val="20"/>
-              </w:rPr>
-              <w:t>: Average precision of all classes.</w:t>
+                <w:b/>
+                <w:bCs/>
+                <w:sz w:val="20"/>
+                <w:szCs w:val="20"/>
+              </w:rPr>
+              <w:t>:</w:t>
+            </w:r>
+            <w:r>
+              <w:rPr>
+                <w:rFonts w:hint="eastAsia"/>
+                <w:sz w:val="20"/>
+                <w:szCs w:val="20"/>
+              </w:rPr>
+              <w:t xml:space="preserve"> Average precision of all classes.</w:t>
             </w:r>
           </w:p>
           <w:p>
@@ -41049,6 +41817,8 @@
             <w:r>
               <w:rPr>
                 <w:rFonts w:hint="eastAsia"/>
+                <w:b/>
+                <w:bCs/>
                 <w:sz w:val="20"/>
                 <w:szCs w:val="20"/>
               </w:rPr>
@@ -41058,38 +41828,160 @@
             <w:r>
               <w:rPr>
                 <w:rFonts w:hint="eastAsia"/>
-                <w:sz w:val="20"/>
-                <w:szCs w:val="20"/>
-              </w:rPr>
-              <w:t xml:space="preserve"> Rec: Average recall of all classes.</w:t>
-            </w:r>
-          </w:p>
-          <w:p>
-            <w:pPr>
-              <w:rPr>
-                <w:sz w:val="20"/>
-                <w:szCs w:val="20"/>
-              </w:rPr>
-            </w:pPr>
-            <w:r>
-              <w:rPr>
-                <w:rFonts w:hint="eastAsia"/>
-                <w:sz w:val="20"/>
-                <w:szCs w:val="20"/>
-              </w:rPr>
-              <w:t>F-Scores: Individual F-Scores of all classes.</w:t>
-            </w:r>
-          </w:p>
-          <w:p>
-            <w:pPr>
-              <w:rPr>
-                <w:sz w:val="20"/>
-                <w:szCs w:val="20"/>
-              </w:rPr>
-            </w:pPr>
-            <w:r>
-              <w:rPr>
-                <w:rFonts w:hint="eastAsia"/>
+                <w:b/>
+                <w:bCs/>
+                <w:sz w:val="20"/>
+                <w:szCs w:val="20"/>
+              </w:rPr>
+              <w:t xml:space="preserve"> Rec:</w:t>
+            </w:r>
+            <w:r>
+              <w:rPr>
+                <w:rFonts w:hint="eastAsia"/>
+                <w:sz w:val="20"/>
+                <w:szCs w:val="20"/>
+              </w:rPr>
+              <w:t xml:space="preserve"> Average recall of all classes.</w:t>
+            </w:r>
+          </w:p>
+          <w:p>
+            <w:pPr>
+              <w:rPr>
+                <w:sz w:val="20"/>
+                <w:szCs w:val="20"/>
+              </w:rPr>
+            </w:pPr>
+            <m:oMath>
+              <m:sSub>
+                <m:sSubPr>
+                  <m:ctrlPr>
+                    <w:rPr>
+                      <w:rFonts w:ascii="Cambria Math" w:hAnsi="Cambria Math"/>
+                      <w:b/>
+                      <w:bCs/>
+                      <w:i/>
+                      <w:sz w:val="20"/>
+                      <w:szCs w:val="20"/>
+                    </w:rPr>
+                  </m:ctrlPr>
+                </m:sSubPr>
+                <m:e>
+                  <m:r>
+                    <m:rPr>
+                      <m:sty m:val="bi"/>
+                    </m:rPr>
+                    <w:rPr>
+                      <w:rFonts w:ascii="Cambria Math" w:hAnsi="Cambria Math"/>
+                      <w:sz w:val="20"/>
+                      <w:szCs w:val="20"/>
+                    </w:rPr>
+                    <m:t>F</m:t>
+                  </m:r>
+                </m:e>
+                <m:sub>
+                  <m:r>
+                    <m:rPr>
+                      <m:sty m:val="bi"/>
+                    </m:rPr>
+                    <w:rPr>
+                      <w:rFonts w:ascii="Cambria Math" w:hAnsi="Cambria Math"/>
+                      <w:sz w:val="20"/>
+                      <w:szCs w:val="20"/>
+                    </w:rPr>
+                    <m:t>1</m:t>
+                  </m:r>
+                </m:sub>
+              </m:sSub>
+            </m:oMath>
+            <w:r>
+              <w:rPr>
+                <w:b/>
+                <w:bCs/>
+                <w:sz w:val="20"/>
+                <w:szCs w:val="20"/>
+              </w:rPr>
+              <w:t>-</w:t>
+            </w:r>
+            <w:r>
+              <w:rPr>
+                <w:rFonts w:hint="eastAsia"/>
+                <w:b/>
+                <w:bCs/>
+                <w:sz w:val="20"/>
+                <w:szCs w:val="20"/>
+              </w:rPr>
+              <w:t>Scores:</w:t>
+            </w:r>
+            <w:r>
+              <w:rPr>
+                <w:rFonts w:hint="eastAsia"/>
+                <w:sz w:val="20"/>
+                <w:szCs w:val="20"/>
+              </w:rPr>
+              <w:t xml:space="preserve"> Individual </w:t>
+            </w:r>
+            <m:oMath>
+              <m:sSub>
+                <m:sSubPr>
+                  <m:ctrlPr>
+                    <w:rPr>
+                      <w:rFonts w:ascii="Cambria Math" w:hAnsi="Cambria Math"/>
+                      <w:i/>
+                      <w:sz w:val="20"/>
+                      <w:szCs w:val="20"/>
+                    </w:rPr>
+                  </m:ctrlPr>
+                </m:sSubPr>
+                <m:e>
+                  <m:r>
+                    <w:rPr>
+                      <w:rFonts w:ascii="Cambria Math" w:hAnsi="Cambria Math"/>
+                      <w:sz w:val="20"/>
+                      <w:szCs w:val="20"/>
+                    </w:rPr>
+                    <m:t>F</m:t>
+                  </m:r>
+                </m:e>
+                <m:sub>
+                  <m:r>
+                    <w:rPr>
+                      <w:rFonts w:ascii="Cambria Math" w:hAnsi="Cambria Math"/>
+                      <w:sz w:val="20"/>
+                      <w:szCs w:val="20"/>
+                    </w:rPr>
+                    <m:t>1</m:t>
+                  </m:r>
+                </m:sub>
+              </m:sSub>
+            </m:oMath>
+            <w:r>
+              <w:rPr>
+                <w:sz w:val="20"/>
+                <w:szCs w:val="20"/>
+              </w:rPr>
+              <w:t>-</w:t>
+            </w:r>
+            <w:r>
+              <w:rPr>
+                <w:rFonts w:hint="eastAsia"/>
+                <w:sz w:val="20"/>
+                <w:szCs w:val="20"/>
+              </w:rPr>
+              <w:t>Scores of all classes.</w:t>
+            </w:r>
+          </w:p>
+          <w:p>
+            <w:pPr>
+              <w:rPr>
+                <w:sz w:val="20"/>
+                <w:szCs w:val="20"/>
+              </w:rPr>
+            </w:pPr>
+            <w:r>
+              <w:rPr>
+                <w:rFonts w:hint="eastAsia"/>
+                <w:b/>
+                <w:bCs/>
                 <w:sz w:val="20"/>
                 <w:szCs w:val="20"/>
               </w:rPr>
@@ -41098,6 +41990,8 @@
             <w:r>
               <w:rPr>
                 <w:rFonts w:hint="eastAsia"/>
+                <w:b/>
+                <w:bCs/>
                 <w:sz w:val="20"/>
                 <w:szCs w:val="20"/>
               </w:rPr>
@@ -41106,10 +42000,130 @@
             <w:r>
               <w:rPr>
                 <w:rFonts w:hint="eastAsia"/>
-                <w:sz w:val="20"/>
-                <w:szCs w:val="20"/>
-              </w:rPr>
-              <w:t xml:space="preserve">Average F-Score: F-Score gained </w:t>
+                <w:b/>
+                <w:bCs/>
+                <w:sz w:val="20"/>
+                <w:szCs w:val="20"/>
+              </w:rPr>
+              <w:t xml:space="preserve">Average </w:t>
+            </w:r>
+            <m:oMath>
+              <m:sSub>
+                <m:sSubPr>
+                  <m:ctrlPr>
+                    <w:rPr>
+                      <w:rFonts w:ascii="Cambria Math" w:hAnsi="Cambria Math"/>
+                      <w:b/>
+                      <w:bCs/>
+                      <w:i/>
+                      <w:sz w:val="20"/>
+                      <w:szCs w:val="20"/>
+                    </w:rPr>
+                  </m:ctrlPr>
+                </m:sSubPr>
+                <m:e>
+                  <m:r>
+                    <m:rPr>
+                      <m:sty m:val="bi"/>
+                    </m:rPr>
+                    <w:rPr>
+                      <w:rFonts w:ascii="Cambria Math" w:hAnsi="Cambria Math"/>
+                      <w:sz w:val="20"/>
+                      <w:szCs w:val="20"/>
+                    </w:rPr>
+                    <m:t>F</m:t>
+                  </m:r>
+                </m:e>
+                <m:sub>
+                  <m:r>
+                    <m:rPr>
+                      <m:sty m:val="bi"/>
+                    </m:rPr>
+                    <w:rPr>
+                      <w:rFonts w:ascii="Cambria Math" w:hAnsi="Cambria Math"/>
+                      <w:sz w:val="20"/>
+                      <w:szCs w:val="20"/>
+                    </w:rPr>
+                    <m:t>1</m:t>
+                  </m:r>
+                </m:sub>
+              </m:sSub>
+            </m:oMath>
+            <w:r>
+              <w:rPr>
+                <w:b/>
+                <w:bCs/>
+                <w:sz w:val="20"/>
+                <w:szCs w:val="20"/>
+              </w:rPr>
+              <w:t>-</w:t>
+            </w:r>
+            <w:r>
+              <w:rPr>
+                <w:rFonts w:hint="eastAsia"/>
+                <w:b/>
+                <w:bCs/>
+                <w:sz w:val="20"/>
+                <w:szCs w:val="20"/>
+              </w:rPr>
+              <w:t>Score:</w:t>
+            </w:r>
+            <w:r>
+              <w:rPr>
+                <w:rFonts w:hint="eastAsia"/>
+                <w:sz w:val="20"/>
+                <w:szCs w:val="20"/>
+              </w:rPr>
+              <w:t xml:space="preserve"> </w:t>
+            </w:r>
+            <m:oMath>
+              <m:sSub>
+                <m:sSubPr>
+                  <m:ctrlPr>
+                    <w:rPr>
+                      <w:rFonts w:ascii="Cambria Math" w:hAnsi="Cambria Math"/>
+                      <w:i/>
+                      <w:sz w:val="20"/>
+                      <w:szCs w:val="20"/>
+                    </w:rPr>
+                  </m:ctrlPr>
+                </m:sSubPr>
+                <m:e>
+                  <m:r>
+                    <w:rPr>
+                      <w:rFonts w:ascii="Cambria Math" w:hAnsi="Cambria Math"/>
+                      <w:sz w:val="20"/>
+                      <w:szCs w:val="20"/>
+                    </w:rPr>
+                    <m:t>F</m:t>
+                  </m:r>
+                </m:e>
+                <m:sub>
+                  <m:r>
+                    <w:rPr>
+                      <w:rFonts w:ascii="Cambria Math" w:hAnsi="Cambria Math"/>
+                      <w:sz w:val="20"/>
+                      <w:szCs w:val="20"/>
+                    </w:rPr>
+                    <m:t>1</m:t>
+                  </m:r>
+                </m:sub>
+              </m:sSub>
+            </m:oMath>
+            <w:r>
+              <w:rPr>
+                <w:sz w:val="20"/>
+                <w:szCs w:val="20"/>
+              </w:rPr>
+              <w:t>-</w:t>
+            </w:r>
+            <w:r>
+              <w:rPr>
+                <w:rFonts w:hint="eastAsia"/>
+                <w:sz w:val="20"/>
+                <w:szCs w:val="20"/>
+              </w:rPr>
+              <w:t xml:space="preserve">Score gained </w:t>
             </w:r>
             <w:r>
               <w:rPr>
@@ -41184,6 +42198,8 @@
             <w:r>
               <w:rPr>
                 <w:rFonts w:hint="eastAsia"/>
+                <w:b/>
+                <w:bCs/>
                 <w:sz w:val="20"/>
                 <w:szCs w:val="20"/>
               </w:rPr>
@@ -41192,6 +42208,8 @@
             <w:r>
               <w:rPr>
                 <w:rFonts w:hint="eastAsia"/>
+                <w:b/>
+                <w:bCs/>
                 <w:sz w:val="20"/>
                 <w:szCs w:val="20"/>
               </w:rPr>
@@ -41200,10 +42218,140 @@
             <w:r>
               <w:rPr>
                 <w:rFonts w:hint="eastAsia"/>
-                <w:sz w:val="20"/>
-                <w:szCs w:val="20"/>
-              </w:rPr>
-              <w:t xml:space="preserve">Average F-Score: F-Score gained </w:t>
+                <w:b/>
+                <w:bCs/>
+                <w:sz w:val="20"/>
+                <w:szCs w:val="20"/>
+              </w:rPr>
+              <w:t xml:space="preserve">Average </w:t>
+            </w:r>
+            <m:oMath>
+              <m:sSub>
+                <m:sSubPr>
+                  <m:ctrlPr>
+                    <w:rPr>
+                      <w:rFonts w:ascii="Cambria Math" w:hAnsi="Cambria Math"/>
+                      <w:b/>
+                      <w:bCs/>
+                      <w:i/>
+                      <w:sz w:val="20"/>
+                      <w:szCs w:val="20"/>
+                    </w:rPr>
+                  </m:ctrlPr>
+                </m:sSubPr>
+                <m:e>
+                  <m:r>
+                    <m:rPr>
+                      <m:sty m:val="bi"/>
+                    </m:rPr>
+                    <w:rPr>
+                      <w:rFonts w:ascii="Cambria Math" w:hAnsi="Cambria Math"/>
+                      <w:sz w:val="20"/>
+                      <w:szCs w:val="20"/>
+                    </w:rPr>
+                    <m:t>F</m:t>
+                  </m:r>
+                </m:e>
+                <m:sub>
+                  <m:r>
+                    <m:rPr>
+                      <m:sty m:val="bi"/>
+                    </m:rPr>
+                    <w:rPr>
+                      <w:rFonts w:ascii="Cambria Math" w:hAnsi="Cambria Math"/>
+                      <w:sz w:val="20"/>
+                      <w:szCs w:val="20"/>
+                    </w:rPr>
+                    <m:t>1</m:t>
+                  </m:r>
+                </m:sub>
+              </m:sSub>
+            </m:oMath>
+            <w:r>
+              <w:rPr>
+                <w:b/>
+                <w:bCs/>
+                <w:sz w:val="20"/>
+                <w:szCs w:val="20"/>
+              </w:rPr>
+              <w:t>-</w:t>
+            </w:r>
+            <w:r>
+              <w:rPr>
+                <w:rFonts w:hint="eastAsia"/>
+                <w:b/>
+                <w:bCs/>
+                <w:sz w:val="20"/>
+                <w:szCs w:val="20"/>
+              </w:rPr>
+              <w:t>Score</w:t>
+            </w:r>
+            <w:r>
+              <w:rPr>
+                <w:rFonts w:hint="eastAsia"/>
+                <w:b/>
+                <w:bCs/>
+                <w:sz w:val="20"/>
+                <w:szCs w:val="20"/>
+              </w:rPr>
+              <w:t>:</w:t>
+            </w:r>
+            <w:r>
+              <w:rPr>
+                <w:rFonts w:hint="eastAsia"/>
+                <w:sz w:val="20"/>
+                <w:szCs w:val="20"/>
+              </w:rPr>
+              <w:t xml:space="preserve"> </w:t>
+            </w:r>
+            <m:oMath>
+              <m:sSub>
+                <m:sSubPr>
+                  <m:ctrlPr>
+                    <w:rPr>
+                      <w:rFonts w:ascii="Cambria Math" w:hAnsi="Cambria Math"/>
+                      <w:i/>
+                      <w:sz w:val="20"/>
+                      <w:szCs w:val="20"/>
+                    </w:rPr>
+                  </m:ctrlPr>
+                </m:sSubPr>
+                <m:e>
+                  <m:r>
+                    <w:rPr>
+                      <w:rFonts w:ascii="Cambria Math" w:hAnsi="Cambria Math"/>
+                      <w:sz w:val="20"/>
+                      <w:szCs w:val="20"/>
+                    </w:rPr>
+                    <m:t>F</m:t>
+                  </m:r>
+                </m:e>
+                <m:sub>
+                  <m:r>
+                    <w:rPr>
+                      <w:rFonts w:ascii="Cambria Math" w:hAnsi="Cambria Math"/>
+                      <w:sz w:val="20"/>
+                      <w:szCs w:val="20"/>
+                    </w:rPr>
+                    <m:t>1</m:t>
+                  </m:r>
+                </m:sub>
+              </m:sSub>
+            </m:oMath>
+            <w:r>
+              <w:rPr>
+                <w:sz w:val="20"/>
+                <w:szCs w:val="20"/>
+              </w:rPr>
+              <w:t>-</w:t>
+            </w:r>
+            <w:r>
+              <w:rPr>
+                <w:rFonts w:hint="eastAsia"/>
+                <w:sz w:val="20"/>
+                <w:szCs w:val="20"/>
+              </w:rPr>
+              <w:t xml:space="preserve">Score gained </w:t>
             </w:r>
             <w:r>
               <w:rPr>
@@ -41227,7 +42375,56 @@
                 <w:sz w:val="20"/>
                 <w:szCs w:val="20"/>
               </w:rPr>
-              <w:t>Individual F-Scores.</w:t>
+              <w:t xml:space="preserve">Individual </w:t>
+            </w:r>
+            <m:oMath>
+              <m:sSub>
+                <m:sSubPr>
+                  <m:ctrlPr>
+                    <w:rPr>
+                      <w:rFonts w:ascii="Cambria Math" w:hAnsi="Cambria Math"/>
+                      <w:i/>
+                      <w:sz w:val="20"/>
+                      <w:szCs w:val="20"/>
+                    </w:rPr>
+                  </m:ctrlPr>
+                </m:sSubPr>
+                <m:e>
+                  <m:r>
+                    <w:rPr>
+                      <w:rFonts w:ascii="Cambria Math" w:hAnsi="Cambria Math"/>
+                      <w:sz w:val="20"/>
+                      <w:szCs w:val="20"/>
+                    </w:rPr>
+                    <m:t>F</m:t>
+                  </m:r>
+                </m:e>
+                <m:sub>
+                  <m:r>
+                    <w:rPr>
+                      <w:rFonts w:ascii="Cambria Math" w:hAnsi="Cambria Math"/>
+                      <w:sz w:val="20"/>
+                      <w:szCs w:val="20"/>
+                    </w:rPr>
+                    <m:t>1</m:t>
+                  </m:r>
+                </m:sub>
+              </m:sSub>
+            </m:oMath>
+            <w:r>
+              <w:rPr>
+                <w:sz w:val="20"/>
+                <w:szCs w:val="20"/>
+              </w:rPr>
+              <w:t>-</w:t>
+            </w:r>
+            <w:r>
+              <w:rPr>
+                <w:rFonts w:hint="eastAsia"/>
+                <w:sz w:val="20"/>
+                <w:szCs w:val="20"/>
+              </w:rPr>
+              <w:t>Scores.</w:t>
             </w:r>
           </w:p>
         </w:tc>
@@ -41238,7 +42435,7 @@
       <w:pPr>
         <w:pStyle w:val="2"/>
       </w:pPr>
-      <w:bookmarkStart w:id="31" w:name="_Toc161162503"/>
+      <w:bookmarkStart w:id="31" w:name="_Toc161608597"/>
       <w:r>
         <w:rPr>
           <w:rFonts w:hint="eastAsia"/>
@@ -41275,7 +42472,7 @@
       <w:pPr>
         <w:pStyle w:val="3"/>
       </w:pPr>
-      <w:bookmarkStart w:id="32" w:name="_Toc161162504"/>
+      <w:bookmarkStart w:id="32" w:name="_Toc161608598"/>
       <w:r>
         <w:rPr>
           <w:rFonts w:hint="eastAsia"/>
@@ -41613,7 +42810,6 @@
         </w:rPr>
         <w:t xml:space="preserve">the </w:t>
       </w:r>
-      <w:proofErr w:type="spellStart"/>
       <w:r>
         <w:rPr>
           <w:rFonts w:eastAsiaTheme="majorEastAsia" w:hint="eastAsia"/>
@@ -41623,7 +42819,6 @@
         </w:rPr>
         <w:t>DataFrame</w:t>
       </w:r>
-      <w:proofErr w:type="spellEnd"/>
       <w:r>
         <w:rPr>
           <w:rFonts w:eastAsiaTheme="majorEastAsia" w:hint="eastAsia"/>
@@ -41701,7 +42896,21 @@
           <w:rFonts w:eastAsiaTheme="majorEastAsia" w:hint="eastAsia"/>
           <w:color w:val="000000" w:themeColor="text1"/>
         </w:rPr>
-        <w:t xml:space="preserve"> the same row sum. </w:t>
+        <w:t xml:space="preserve"> </w:t>
+      </w:r>
+      <w:r>
+        <w:rPr>
+          <w:rFonts w:eastAsiaTheme="majorEastAsia" w:hint="eastAsia"/>
+          <w:color w:val="000000" w:themeColor="text1"/>
+        </w:rPr>
+        <w:t xml:space="preserve">instances with </w:t>
+      </w:r>
+      <w:r>
+        <w:rPr>
+          <w:rFonts w:eastAsiaTheme="majorEastAsia" w:hint="eastAsia"/>
+          <w:color w:val="000000" w:themeColor="text1"/>
+        </w:rPr>
+        <w:t xml:space="preserve">the same row sum. </w:t>
       </w:r>
       <w:r>
         <w:rPr>
@@ -41953,15 +43162,22 @@
         </w:rPr>
         <w:t xml:space="preserve"> Being re-ordered by the randomization algorithm of </w:t>
       </w:r>
-      <w:proofErr w:type="spellStart"/>
+      <w:r>
+        <w:rPr>
+          <w:rFonts w:eastAsiaTheme="majorEastAsia" w:hint="eastAsia"/>
+          <w:i/>
+          <w:iCs/>
+          <w:color w:val="000000" w:themeColor="text1"/>
+        </w:rPr>
+        <w:t>DataFrame</w:t>
+      </w:r>
       <w:r>
         <w:rPr>
           <w:rFonts w:eastAsiaTheme="majorEastAsia" w:hint="eastAsia"/>
           <w:color w:val="000000" w:themeColor="text1"/>
         </w:rPr>
-        <w:t>DataFrame</w:t>
-      </w:r>
-      <w:proofErr w:type="spellEnd"/>
+        <w:t>,</w:t>
+      </w:r>
       <w:r>
         <w:rPr>
           <w:rFonts w:eastAsiaTheme="majorEastAsia" w:hint="eastAsia"/>
@@ -42174,7 +43390,44 @@
         <w:rPr>
           <w:rFonts w:hint="eastAsia"/>
         </w:rPr>
-        <w:t>the classification results and the F-Scores</w:t>
+        <w:t xml:space="preserve">the classification results and the </w:t>
+      </w:r>
+      <m:oMath>
+        <m:sSub>
+          <m:sSubPr>
+            <m:ctrlPr>
+              <w:rPr>
+                <w:rFonts w:ascii="Cambria Math" w:hAnsi="Cambria Math"/>
+                <w:i/>
+              </w:rPr>
+            </m:ctrlPr>
+          </m:sSubPr>
+          <m:e>
+            <m:r>
+              <w:rPr>
+                <w:rFonts w:ascii="Cambria Math" w:hAnsi="Cambria Math"/>
+              </w:rPr>
+              <m:t>F</m:t>
+            </m:r>
+          </m:e>
+          <m:sub>
+            <m:r>
+              <w:rPr>
+                <w:rFonts w:ascii="Cambria Math" w:hAnsi="Cambria Math"/>
+              </w:rPr>
+              <m:t>1</m:t>
+            </m:r>
+          </m:sub>
+        </m:sSub>
+      </m:oMath>
+      <w:r>
+        <w:t>-</w:t>
+      </w:r>
+      <w:r>
+        <w:rPr>
+          <w:rFonts w:hint="eastAsia"/>
+        </w:rPr>
+        <w:t>Scores</w:t>
       </w:r>
       <w:r>
         <w:rPr>
@@ -42192,7 +43445,44 @@
         <w:rPr>
           <w:rFonts w:hint="eastAsia"/>
         </w:rPr>
-        <w:t xml:space="preserve">changed. Below shows a demonstration on the F-Scores before and after a </w:t>
+        <w:t xml:space="preserve">changed. Below shows a demonstration on the </w:t>
+      </w:r>
+      <m:oMath>
+        <m:sSub>
+          <m:sSubPr>
+            <m:ctrlPr>
+              <w:rPr>
+                <w:rFonts w:ascii="Cambria Math" w:hAnsi="Cambria Math"/>
+                <w:i/>
+              </w:rPr>
+            </m:ctrlPr>
+          </m:sSubPr>
+          <m:e>
+            <m:r>
+              <w:rPr>
+                <w:rFonts w:ascii="Cambria Math" w:hAnsi="Cambria Math"/>
+              </w:rPr>
+              <m:t>F</m:t>
+            </m:r>
+          </m:e>
+          <m:sub>
+            <m:r>
+              <w:rPr>
+                <w:rFonts w:ascii="Cambria Math" w:hAnsi="Cambria Math"/>
+              </w:rPr>
+              <m:t>1</m:t>
+            </m:r>
+          </m:sub>
+        </m:sSub>
+      </m:oMath>
+      <w:r>
+        <w:t>-</w:t>
+      </w:r>
+      <w:r>
+        <w:rPr>
+          <w:rFonts w:hint="eastAsia"/>
+        </w:rPr>
+        <w:t xml:space="preserve">Scores before and after a </w:t>
       </w:r>
       <w:r>
         <w:t>duplicated</w:t>
@@ -42290,7 +43580,56 @@
                 <w:sz w:val="20"/>
                 <w:szCs w:val="20"/>
               </w:rPr>
-              <w:t xml:space="preserve"> Comparison of f-scores before and after a </w:t>
+              <w:t xml:space="preserve"> Comparison of </w:t>
+            </w:r>
+            <m:oMath>
+              <m:sSub>
+                <m:sSubPr>
+                  <m:ctrlPr>
+                    <w:rPr>
+                      <w:rFonts w:ascii="Cambria Math" w:hAnsi="Cambria Math"/>
+                      <w:i/>
+                      <w:sz w:val="20"/>
+                      <w:szCs w:val="20"/>
+                    </w:rPr>
+                  </m:ctrlPr>
+                </m:sSubPr>
+                <m:e>
+                  <m:r>
+                    <w:rPr>
+                      <w:rFonts w:ascii="Cambria Math" w:hAnsi="Cambria Math"/>
+                      <w:sz w:val="20"/>
+                      <w:szCs w:val="20"/>
+                    </w:rPr>
+                    <m:t>F</m:t>
+                  </m:r>
+                </m:e>
+                <m:sub>
+                  <m:r>
+                    <w:rPr>
+                      <w:rFonts w:ascii="Cambria Math" w:hAnsi="Cambria Math"/>
+                      <w:sz w:val="20"/>
+                      <w:szCs w:val="20"/>
+                    </w:rPr>
+                    <m:t>1</m:t>
+                  </m:r>
+                </m:sub>
+              </m:sSub>
+            </m:oMath>
+            <w:r>
+              <w:rPr>
+                <w:sz w:val="20"/>
+                <w:szCs w:val="20"/>
+              </w:rPr>
+              <w:t>-</w:t>
+            </w:r>
+            <w:r>
+              <w:rPr>
+                <w:rFonts w:hint="eastAsia"/>
+                <w:sz w:val="20"/>
+                <w:szCs w:val="20"/>
+              </w:rPr>
+              <w:t xml:space="preserve">scores before and after a </w:t>
             </w:r>
             <w:r>
               <w:rPr>
@@ -42481,7 +43820,7 @@
       <w:pPr>
         <w:pStyle w:val="3"/>
       </w:pPr>
-      <w:bookmarkStart w:id="33" w:name="_Toc161162505"/>
+      <w:bookmarkStart w:id="33" w:name="_Toc161608599"/>
       <w:r>
         <w:rPr>
           <w:rFonts w:hint="eastAsia"/>
@@ -42633,7 +43972,21 @@
           <w:rFonts w:eastAsiaTheme="majorEastAsia" w:hint="eastAsia"/>
           <w:color w:val="000000" w:themeColor="text1"/>
         </w:rPr>
-        <w:t>t affect classification results.</w:t>
+        <w:t>t affect classification results</w:t>
+      </w:r>
+      <w:r>
+        <w:rPr>
+          <w:rFonts w:eastAsiaTheme="majorEastAsia" w:hint="eastAsia"/>
+          <w:color w:val="000000" w:themeColor="text1"/>
+        </w:rPr>
+        <w:t xml:space="preserve"> since the following two extreme situations are still possible</w:t>
+      </w:r>
+      <w:r>
+        <w:rPr>
+          <w:rFonts w:eastAsiaTheme="majorEastAsia" w:hint="eastAsia"/>
+          <w:color w:val="000000" w:themeColor="text1"/>
+        </w:rPr>
+        <w:t>.</w:t>
       </w:r>
       <w:r>
         <w:rPr>
@@ -42684,7 +44037,49 @@
           <w:rFonts w:eastAsiaTheme="majorEastAsia" w:hint="eastAsia"/>
           <w:color w:val="000000" w:themeColor="text1"/>
         </w:rPr>
-        <w:t xml:space="preserve">If the threshold cuts a block with a very high row sum, say, 2000, there is a maximum flexibility window of 0~2000 for a single word at a single class, </w:t>
+        <w:t>If the threshold cuts a block with a row sum</w:t>
+      </w:r>
+      <w:r>
+        <w:rPr>
+          <w:rFonts w:eastAsiaTheme="majorEastAsia" w:hint="eastAsia"/>
+          <w:color w:val="000000" w:themeColor="text1"/>
+        </w:rPr>
+        <w:t xml:space="preserve"> that</w:t>
+      </w:r>
+      <w:r>
+        <w:rPr>
+          <w:rFonts w:eastAsiaTheme="majorEastAsia"/>
+          <w:color w:val="000000" w:themeColor="text1"/>
+        </w:rPr>
+        <w:t>’</w:t>
+      </w:r>
+      <w:r>
+        <w:rPr>
+          <w:rFonts w:eastAsiaTheme="majorEastAsia" w:hint="eastAsia"/>
+          <w:color w:val="000000" w:themeColor="text1"/>
+        </w:rPr>
+        <w:t>s relatively high</w:t>
+      </w:r>
+      <w:r>
+        <w:rPr>
+          <w:rFonts w:eastAsiaTheme="majorEastAsia" w:hint="eastAsia"/>
+          <w:color w:val="000000" w:themeColor="text1"/>
+        </w:rPr>
+        <w:t>, say, 2</w:t>
+      </w:r>
+      <w:r>
+        <w:rPr>
+          <w:rFonts w:eastAsiaTheme="majorEastAsia" w:hint="eastAsia"/>
+          <w:color w:val="000000" w:themeColor="text1"/>
+        </w:rPr>
+        <w:t>,</w:t>
+      </w:r>
+      <w:r>
+        <w:rPr>
+          <w:rFonts w:eastAsiaTheme="majorEastAsia" w:hint="eastAsia"/>
+          <w:color w:val="000000" w:themeColor="text1"/>
+        </w:rPr>
+        <w:t xml:space="preserve">000, there is a maximum flexibility window of 0~2000 for a single word at a single class, </w:t>
       </w:r>
       <w:r>
         <w:rPr>
@@ -42784,21 +44179,28 @@
           <w:rFonts w:eastAsiaTheme="majorEastAsia" w:hint="eastAsia"/>
           <w:color w:val="000000" w:themeColor="text1"/>
         </w:rPr>
-        <w:t xml:space="preserve">If </w:t>
+        <w:t>I</w:t>
+      </w:r>
+      <w:r>
+        <w:rPr>
+          <w:rFonts w:eastAsiaTheme="majorEastAsia" w:hint="eastAsia"/>
+          <w:color w:val="000000" w:themeColor="text1"/>
+        </w:rPr>
+        <w:t>t</w:t>
       </w:r>
       <w:r>
         <w:rPr>
           <w:rFonts w:eastAsiaTheme="majorEastAsia"/>
           <w:color w:val="000000" w:themeColor="text1"/>
         </w:rPr>
-        <w:t>unfortunately,</w:t>
+        <w:t>’</w:t>
       </w:r>
       <w:r>
         <w:rPr>
           <w:rFonts w:eastAsiaTheme="majorEastAsia" w:hint="eastAsia"/>
           <w:color w:val="000000" w:themeColor="text1"/>
         </w:rPr>
-        <w:t xml:space="preserve"> </w:t>
+        <w:t xml:space="preserve">s possible that </w:t>
       </w:r>
       <w:r>
         <w:rPr>
@@ -42812,7 +44214,21 @@
           <w:rFonts w:eastAsiaTheme="majorEastAsia" w:hint="eastAsia"/>
           <w:color w:val="000000" w:themeColor="text1"/>
         </w:rPr>
-        <w:t>word frequency of that specific class</w:t>
+        <w:t xml:space="preserve">word frequency of </w:t>
+      </w:r>
+      <w:r>
+        <w:rPr>
+          <w:rFonts w:eastAsiaTheme="majorEastAsia" w:hint="eastAsia"/>
+          <w:color w:val="000000" w:themeColor="text1"/>
+        </w:rPr>
+        <w:t>a</w:t>
+      </w:r>
+      <w:r>
+        <w:rPr>
+          <w:rFonts w:eastAsiaTheme="majorEastAsia" w:hint="eastAsia"/>
+          <w:color w:val="000000" w:themeColor="text1"/>
+        </w:rPr>
+        <w:t xml:space="preserve"> specific class</w:t>
       </w:r>
       <w:r>
         <w:rPr>
@@ -42840,30 +44256,23 @@
       <w:pPr>
         <w:ind w:firstLine="720"/>
         <w:rPr>
-          <w:rFonts w:eastAsiaTheme="majorEastAsia"/>
-          <w:color w:val="000000" w:themeColor="text1"/>
-        </w:rPr>
-      </w:pPr>
-      <w:r>
-        <w:rPr>
           <w:rFonts w:eastAsiaTheme="majorEastAsia" w:hint="eastAsia"/>
           <w:color w:val="000000" w:themeColor="text1"/>
         </w:rPr>
-        <w:t>What</w:t>
-      </w:r>
-      <w:r>
-        <w:rPr>
-          <w:rFonts w:eastAsiaTheme="majorEastAsia"/>
-          <w:color w:val="000000" w:themeColor="text1"/>
-        </w:rPr>
-        <w:t>’</w:t>
-      </w:r>
+      </w:pPr>
       <w:r>
         <w:rPr>
           <w:rFonts w:eastAsiaTheme="majorEastAsia" w:hint="eastAsia"/>
           <w:color w:val="000000" w:themeColor="text1"/>
         </w:rPr>
-        <w:t>s more, there</w:t>
+        <w:t>However</w:t>
+      </w:r>
+      <w:r>
+        <w:rPr>
+          <w:rFonts w:eastAsiaTheme="majorEastAsia" w:hint="eastAsia"/>
+          <w:color w:val="000000" w:themeColor="text1"/>
+        </w:rPr>
+        <w:t>, there</w:t>
       </w:r>
       <w:r>
         <w:rPr>
@@ -42970,7 +44379,7 @@
       <w:pPr>
         <w:pStyle w:val="1"/>
       </w:pPr>
-      <w:bookmarkStart w:id="34" w:name="_Toc161162506"/>
+      <w:bookmarkStart w:id="34" w:name="_Toc161608600"/>
       <w:r>
         <w:rPr>
           <w:rFonts w:hint="eastAsia"/>
@@ -43045,7 +44454,44 @@
         <w:rPr>
           <w:rFonts w:hint="eastAsia"/>
         </w:rPr>
-        <w:t>classification results. Lastly, I used the classification results to evaluate the model using F-Score.</w:t>
+        <w:t xml:space="preserve">classification results. Lastly, I used the classification results to evaluate the model using </w:t>
+      </w:r>
+      <m:oMath>
+        <m:sSub>
+          <m:sSubPr>
+            <m:ctrlPr>
+              <w:rPr>
+                <w:rFonts w:ascii="Cambria Math" w:hAnsi="Cambria Math"/>
+                <w:i/>
+              </w:rPr>
+            </m:ctrlPr>
+          </m:sSubPr>
+          <m:e>
+            <m:r>
+              <w:rPr>
+                <w:rFonts w:ascii="Cambria Math" w:hAnsi="Cambria Math"/>
+              </w:rPr>
+              <m:t>F</m:t>
+            </m:r>
+          </m:e>
+          <m:sub>
+            <m:r>
+              <w:rPr>
+                <w:rFonts w:ascii="Cambria Math" w:hAnsi="Cambria Math"/>
+              </w:rPr>
+              <m:t>1</m:t>
+            </m:r>
+          </m:sub>
+        </m:sSub>
+      </m:oMath>
+      <w:r>
+        <w:t>-</w:t>
+      </w:r>
+      <w:r>
+        <w:rPr>
+          <w:rFonts w:hint="eastAsia"/>
+        </w:rPr>
+        <w:t>Score.</w:t>
       </w:r>
       <w:r>
         <w:rPr>
@@ -43057,7 +44503,31 @@
         <w:rPr>
           <w:rFonts w:hint="eastAsia"/>
         </w:rPr>
-        <w:t>the robustness against fluctuations is proved.</w:t>
+        <w:t xml:space="preserve">the robustness against </w:t>
+      </w:r>
+      <w:r>
+        <w:rPr>
+          <w:rFonts w:hint="eastAsia"/>
+        </w:rPr>
+        <w:t>limited randomizations</w:t>
+      </w:r>
+      <w:r>
+        <w:rPr>
+          <w:rFonts w:hint="eastAsia"/>
+        </w:rPr>
+        <w:t xml:space="preserve"> is </w:t>
+      </w:r>
+      <w:r>
+        <w:rPr>
+          <w:rFonts w:hint="eastAsia"/>
+        </w:rPr>
+        <w:t>verified</w:t>
+      </w:r>
+      <w:r>
+        <w:rPr>
+          <w:rFonts w:hint="eastAsia"/>
+        </w:rPr>
+        <w:t>.</w:t>
       </w:r>
     </w:p>
     <w:p>
@@ -43155,7 +44625,13 @@
           <w:i/>
           <w:iCs/>
         </w:rPr>
-        <w:t xml:space="preserve">Word Posterior Probabilities </w:t>
+        <w:t>Class Prior Probabilities</w:t>
+      </w:r>
+      <w:r>
+        <w:rPr>
+          <w:rFonts w:hint="eastAsia"/>
+        </w:rPr>
+        <w:t xml:space="preserve"> </w:t>
       </w:r>
       <w:r>
         <w:rPr>
@@ -43400,16 +44876,58 @@
         <w:rPr>
           <w:rFonts w:hint="eastAsia"/>
         </w:rPr>
-        <w:t xml:space="preserve"> and recall matrix to calculate prediction and recall values for all the classes. </w:t>
-      </w:r>
-      <w:r>
-        <w:rPr>
-          <w:rFonts w:hint="eastAsia"/>
-        </w:rPr>
-        <w:t>F-Score is then derived using both Macro-Averaging and micro-Averaging methods.</w:t>
+        <w:t>-</w:t>
+      </w:r>
+      <w:r>
+        <w:rPr>
+          <w:rFonts w:hint="eastAsia"/>
+        </w:rPr>
+        <w:t xml:space="preserve">recall matrix to calculate prediction and recall values for all the classes. </w:t>
+      </w:r>
+      <m:oMath>
+        <m:sSub>
+          <m:sSubPr>
+            <m:ctrlPr>
+              <w:rPr>
+                <w:rFonts w:ascii="Cambria Math" w:hAnsi="Cambria Math"/>
+                <w:i/>
+              </w:rPr>
+            </m:ctrlPr>
+          </m:sSubPr>
+          <m:e>
+            <m:r>
+              <w:rPr>
+                <w:rFonts w:ascii="Cambria Math" w:hAnsi="Cambria Math"/>
+              </w:rPr>
+              <m:t>F</m:t>
+            </m:r>
+          </m:e>
+          <m:sub>
+            <m:r>
+              <w:rPr>
+                <w:rFonts w:ascii="Cambria Math" w:hAnsi="Cambria Math"/>
+              </w:rPr>
+              <m:t>1</m:t>
+            </m:r>
+          </m:sub>
+        </m:sSub>
+      </m:oMath>
+      <w:r>
+        <w:t>-</w:t>
+      </w:r>
+      <w:r>
+        <w:rPr>
+          <w:rFonts w:hint="eastAsia"/>
+        </w:rPr>
+        <w:t>Score is then derived using both Macro-Averaging and micro-Averaging methods.</w:t>
       </w:r>
     </w:p>
     <w:p>
+      <w:pPr>
+        <w:rPr>
+          <w:rFonts w:hint="eastAsia"/>
+        </w:rPr>
+      </w:pPr>
       <w:r>
         <w:tab/>
       </w:r>
@@ -43438,13 +44956,13 @@
         <w:t xml:space="preserve"> and </w:t>
       </w:r>
       <w:r>
-        <w:t>analysed</w:t>
-      </w:r>
-      <w:r>
-        <w:rPr>
-          <w:rFonts w:hint="eastAsia"/>
-        </w:rPr>
-        <w:t xml:space="preserve">. </w:t>
+        <w:t>analyse</w:t>
+      </w:r>
+      <w:r>
+        <w:rPr>
+          <w:rFonts w:hint="eastAsia"/>
+        </w:rPr>
+        <w:t>d, according to which the stability of the model is proved.</w:t>
       </w:r>
     </w:p>
     <w:sectPr>
@@ -44319,7 +45837,6 @@
   <w:style w:type="character" w:default="1" w:styleId="a0">
     <w:name w:val="Default Paragraph Font"/>
     <w:uiPriority w:val="1"/>
-    <w:semiHidden/>
     <w:unhideWhenUsed/>
   </w:style>
   <w:style w:type="table" w:default="1" w:styleId="a1">

</xml_diff>

<commit_message>
:pencil: Project Task 2: Report refinement
</commit_message>
<xml_diff>
--- a/CISC3025_Project_Task_2/CISC3025_Project_Task2_Report.docx
+++ b/CISC3025_Project_Task_2/CISC3025_Project_Task2_Report.docx
@@ -415,7 +415,7 @@
             </w:rPr>
             <w:fldChar w:fldCharType="separate"/>
           </w:r>
-          <w:hyperlink w:anchor="_Toc161608566" w:history="1">
+          <w:hyperlink w:anchor="_Toc161643085" w:history="1">
             <w:r>
               <w:rPr>
                 <w:rStyle w:val="a4"/>
@@ -442,7 +442,7 @@
                 <w:noProof/>
                 <w:webHidden/>
               </w:rPr>
-              <w:instrText xml:space="preserve"> PAGEREF _Toc161608566 \h </w:instrText>
+              <w:instrText xml:space="preserve"> PAGEREF _Toc161643085 \h </w:instrText>
             </w:r>
             <w:r>
               <w:rPr>
@@ -489,7 +489,7 @@
               <w:szCs w:val="24"/>
             </w:rPr>
           </w:pPr>
-          <w:hyperlink w:anchor="_Toc161608567" w:history="1">
+          <w:hyperlink w:anchor="_Toc161643086" w:history="1">
             <w:r>
               <w:rPr>
                 <w:rStyle w:val="a4"/>
@@ -516,7 +516,7 @@
                 <w:noProof/>
                 <w:webHidden/>
               </w:rPr>
-              <w:instrText xml:space="preserve"> PAGEREF _Toc161608567 \h </w:instrText>
+              <w:instrText xml:space="preserve"> PAGEREF _Toc161643086 \h </w:instrText>
             </w:r>
             <w:r>
               <w:rPr>
@@ -561,7 +561,7 @@
               <w:szCs w:val="24"/>
             </w:rPr>
           </w:pPr>
-          <w:hyperlink w:anchor="_Toc161608568" w:history="1">
+          <w:hyperlink w:anchor="_Toc161643087" w:history="1">
             <w:r>
               <w:rPr>
                 <w:rStyle w:val="a4"/>
@@ -588,7 +588,7 @@
                 <w:noProof/>
                 <w:webHidden/>
               </w:rPr>
-              <w:instrText xml:space="preserve"> PAGEREF _Toc161608568 \h </w:instrText>
+              <w:instrText xml:space="preserve"> PAGEREF _Toc161643087 \h </w:instrText>
             </w:r>
             <w:r>
               <w:rPr>
@@ -633,7 +633,7 @@
               <w:szCs w:val="24"/>
             </w:rPr>
           </w:pPr>
-          <w:hyperlink w:anchor="_Toc161608569" w:history="1">
+          <w:hyperlink w:anchor="_Toc161643088" w:history="1">
             <w:r>
               <w:rPr>
                 <w:rStyle w:val="a4"/>
@@ -660,7 +660,7 @@
                 <w:noProof/>
                 <w:webHidden/>
               </w:rPr>
-              <w:instrText xml:space="preserve"> PAGEREF _Toc161608569 \h </w:instrText>
+              <w:instrText xml:space="preserve"> PAGEREF _Toc161643088 \h </w:instrText>
             </w:r>
             <w:r>
               <w:rPr>
@@ -707,7 +707,7 @@
               <w:szCs w:val="24"/>
             </w:rPr>
           </w:pPr>
-          <w:hyperlink w:anchor="_Toc161608570" w:history="1">
+          <w:hyperlink w:anchor="_Toc161643089" w:history="1">
             <w:r>
               <w:rPr>
                 <w:rStyle w:val="a4"/>
@@ -734,7 +734,7 @@
                 <w:noProof/>
                 <w:webHidden/>
               </w:rPr>
-              <w:instrText xml:space="preserve"> PAGEREF _Toc161608570 \h </w:instrText>
+              <w:instrText xml:space="preserve"> PAGEREF _Toc161643089 \h </w:instrText>
             </w:r>
             <w:r>
               <w:rPr>
@@ -779,7 +779,7 @@
               <w:szCs w:val="24"/>
             </w:rPr>
           </w:pPr>
-          <w:hyperlink w:anchor="_Toc161608571" w:history="1">
+          <w:hyperlink w:anchor="_Toc161643090" w:history="1">
             <w:r>
               <w:rPr>
                 <w:rStyle w:val="a4"/>
@@ -806,7 +806,7 @@
                 <w:noProof/>
                 <w:webHidden/>
               </w:rPr>
-              <w:instrText xml:space="preserve"> PAGEREF _Toc161608571 \h </w:instrText>
+              <w:instrText xml:space="preserve"> PAGEREF _Toc161643090 \h </w:instrText>
             </w:r>
             <w:r>
               <w:rPr>
@@ -851,7 +851,7 @@
               <w:szCs w:val="24"/>
             </w:rPr>
           </w:pPr>
-          <w:hyperlink w:anchor="_Toc161608572" w:history="1">
+          <w:hyperlink w:anchor="_Toc161643091" w:history="1">
             <w:r>
               <w:rPr>
                 <w:rStyle w:val="a4"/>
@@ -878,7 +878,7 @@
                 <w:noProof/>
                 <w:webHidden/>
               </w:rPr>
-              <w:instrText xml:space="preserve"> PAGEREF _Toc161608572 \h </w:instrText>
+              <w:instrText xml:space="preserve"> PAGEREF _Toc161643091 \h </w:instrText>
             </w:r>
             <w:r>
               <w:rPr>
@@ -924,7 +924,7 @@
               <w:szCs w:val="24"/>
             </w:rPr>
           </w:pPr>
-          <w:hyperlink w:anchor="_Toc161608573" w:history="1">
+          <w:hyperlink w:anchor="_Toc161643092" w:history="1">
             <w:r>
               <w:rPr>
                 <w:rStyle w:val="a4"/>
@@ -951,7 +951,7 @@
                 <w:noProof/>
                 <w:webHidden/>
               </w:rPr>
-              <w:instrText xml:space="preserve"> PAGEREF _Toc161608573 \h </w:instrText>
+              <w:instrText xml:space="preserve"> PAGEREF _Toc161643092 \h </w:instrText>
             </w:r>
             <w:r>
               <w:rPr>
@@ -997,7 +997,7 @@
               <w:szCs w:val="24"/>
             </w:rPr>
           </w:pPr>
-          <w:hyperlink w:anchor="_Toc161608574" w:history="1">
+          <w:hyperlink w:anchor="_Toc161643093" w:history="1">
             <w:r>
               <w:rPr>
                 <w:rStyle w:val="a4"/>
@@ -1024,7 +1024,7 @@
                 <w:noProof/>
                 <w:webHidden/>
               </w:rPr>
-              <w:instrText xml:space="preserve"> PAGEREF _Toc161608574 \h </w:instrText>
+              <w:instrText xml:space="preserve"> PAGEREF _Toc161643093 \h </w:instrText>
             </w:r>
             <w:r>
               <w:rPr>
@@ -1070,7 +1070,7 @@
               <w:szCs w:val="24"/>
             </w:rPr>
           </w:pPr>
-          <w:hyperlink w:anchor="_Toc161608575" w:history="1">
+          <w:hyperlink w:anchor="_Toc161643094" w:history="1">
             <w:r>
               <w:rPr>
                 <w:rStyle w:val="a4"/>
@@ -1097,7 +1097,7 @@
                 <w:noProof/>
                 <w:webHidden/>
               </w:rPr>
-              <w:instrText xml:space="preserve"> PAGEREF _Toc161608575 \h </w:instrText>
+              <w:instrText xml:space="preserve"> PAGEREF _Toc161643094 \h </w:instrText>
             </w:r>
             <w:r>
               <w:rPr>
@@ -1143,7 +1143,7 @@
               <w:szCs w:val="24"/>
             </w:rPr>
           </w:pPr>
-          <w:hyperlink w:anchor="_Toc161608576" w:history="1">
+          <w:hyperlink w:anchor="_Toc161643095" w:history="1">
             <w:r>
               <w:rPr>
                 <w:rStyle w:val="a4"/>
@@ -1170,7 +1170,7 @@
                 <w:noProof/>
                 <w:webHidden/>
               </w:rPr>
-              <w:instrText xml:space="preserve"> PAGEREF _Toc161608576 \h </w:instrText>
+              <w:instrText xml:space="preserve"> PAGEREF _Toc161643095 \h </w:instrText>
             </w:r>
             <w:r>
               <w:rPr>
@@ -1216,7 +1216,7 @@
               <w:szCs w:val="24"/>
             </w:rPr>
           </w:pPr>
-          <w:hyperlink w:anchor="_Toc161608577" w:history="1">
+          <w:hyperlink w:anchor="_Toc161643096" w:history="1">
             <w:r>
               <w:rPr>
                 <w:rStyle w:val="a4"/>
@@ -1243,7 +1243,7 @@
                 <w:noProof/>
                 <w:webHidden/>
               </w:rPr>
-              <w:instrText xml:space="preserve"> PAGEREF _Toc161608577 \h </w:instrText>
+              <w:instrText xml:space="preserve"> PAGEREF _Toc161643096 \h </w:instrText>
             </w:r>
             <w:r>
               <w:rPr>
@@ -1288,7 +1288,7 @@
               <w:szCs w:val="24"/>
             </w:rPr>
           </w:pPr>
-          <w:hyperlink w:anchor="_Toc161608578" w:history="1">
+          <w:hyperlink w:anchor="_Toc161643097" w:history="1">
             <w:r>
               <w:rPr>
                 <w:rStyle w:val="a4"/>
@@ -1315,7 +1315,7 @@
                 <w:noProof/>
                 <w:webHidden/>
               </w:rPr>
-              <w:instrText xml:space="preserve"> PAGEREF _Toc161608578 \h </w:instrText>
+              <w:instrText xml:space="preserve"> PAGEREF _Toc161643097 \h </w:instrText>
             </w:r>
             <w:r>
               <w:rPr>
@@ -1361,7 +1361,7 @@
               <w:szCs w:val="24"/>
             </w:rPr>
           </w:pPr>
-          <w:hyperlink w:anchor="_Toc161608579" w:history="1">
+          <w:hyperlink w:anchor="_Toc161643098" w:history="1">
             <w:r>
               <w:rPr>
                 <w:rStyle w:val="a4"/>
@@ -1388,7 +1388,7 @@
                 <w:noProof/>
                 <w:webHidden/>
               </w:rPr>
-              <w:instrText xml:space="preserve"> PAGEREF _Toc161608579 \h </w:instrText>
+              <w:instrText xml:space="preserve"> PAGEREF _Toc161643098 \h </w:instrText>
             </w:r>
             <w:r>
               <w:rPr>
@@ -1434,7 +1434,7 @@
               <w:szCs w:val="24"/>
             </w:rPr>
           </w:pPr>
-          <w:hyperlink w:anchor="_Toc161608580" w:history="1">
+          <w:hyperlink w:anchor="_Toc161643099" w:history="1">
             <w:r>
               <w:rPr>
                 <w:rStyle w:val="a4"/>
@@ -1461,7 +1461,7 @@
                 <w:noProof/>
                 <w:webHidden/>
               </w:rPr>
-              <w:instrText xml:space="preserve"> PAGEREF _Toc161608580 \h </w:instrText>
+              <w:instrText xml:space="preserve"> PAGEREF _Toc161643099 \h </w:instrText>
             </w:r>
             <w:r>
               <w:rPr>
@@ -1507,7 +1507,7 @@
               <w:szCs w:val="24"/>
             </w:rPr>
           </w:pPr>
-          <w:hyperlink w:anchor="_Toc161608581" w:history="1">
+          <w:hyperlink w:anchor="_Toc161643100" w:history="1">
             <w:r>
               <w:rPr>
                 <w:rStyle w:val="a4"/>
@@ -1534,7 +1534,7 @@
                 <w:noProof/>
                 <w:webHidden/>
               </w:rPr>
-              <w:instrText xml:space="preserve"> PAGEREF _Toc161608581 \h </w:instrText>
+              <w:instrText xml:space="preserve"> PAGEREF _Toc161643100 \h </w:instrText>
             </w:r>
             <w:r>
               <w:rPr>
@@ -1580,7 +1580,7 @@
               <w:szCs w:val="24"/>
             </w:rPr>
           </w:pPr>
-          <w:hyperlink w:anchor="_Toc161608582" w:history="1">
+          <w:hyperlink w:anchor="_Toc161643101" w:history="1">
             <w:r>
               <w:rPr>
                 <w:rStyle w:val="a4"/>
@@ -1607,7 +1607,7 @@
                 <w:noProof/>
                 <w:webHidden/>
               </w:rPr>
-              <w:instrText xml:space="preserve"> PAGEREF _Toc161608582 \h </w:instrText>
+              <w:instrText xml:space="preserve"> PAGEREF _Toc161643101 \h </w:instrText>
             </w:r>
             <w:r>
               <w:rPr>
@@ -1652,7 +1652,7 @@
               <w:szCs w:val="24"/>
             </w:rPr>
           </w:pPr>
-          <w:hyperlink w:anchor="_Toc161608583" w:history="1">
+          <w:hyperlink w:anchor="_Toc161643102" w:history="1">
             <w:r>
               <w:rPr>
                 <w:rStyle w:val="a4"/>
@@ -1679,7 +1679,7 @@
                 <w:noProof/>
                 <w:webHidden/>
               </w:rPr>
-              <w:instrText xml:space="preserve"> PAGEREF _Toc161608583 \h </w:instrText>
+              <w:instrText xml:space="preserve"> PAGEREF _Toc161643102 \h </w:instrText>
             </w:r>
             <w:r>
               <w:rPr>
@@ -1725,7 +1725,7 @@
               <w:szCs w:val="24"/>
             </w:rPr>
           </w:pPr>
-          <w:hyperlink w:anchor="_Toc161608584" w:history="1">
+          <w:hyperlink w:anchor="_Toc161643103" w:history="1">
             <w:r>
               <w:rPr>
                 <w:rStyle w:val="a4"/>
@@ -1752,7 +1752,7 @@
                 <w:noProof/>
                 <w:webHidden/>
               </w:rPr>
-              <w:instrText xml:space="preserve"> PAGEREF _Toc161608584 \h </w:instrText>
+              <w:instrText xml:space="preserve"> PAGEREF _Toc161643103 \h </w:instrText>
             </w:r>
             <w:r>
               <w:rPr>
@@ -1798,7 +1798,7 @@
               <w:szCs w:val="24"/>
             </w:rPr>
           </w:pPr>
-          <w:hyperlink w:anchor="_Toc161608585" w:history="1">
+          <w:hyperlink w:anchor="_Toc161643104" w:history="1">
             <w:r>
               <w:rPr>
                 <w:rStyle w:val="a4"/>
@@ -1825,7 +1825,7 @@
                 <w:noProof/>
                 <w:webHidden/>
               </w:rPr>
-              <w:instrText xml:space="preserve"> PAGEREF _Toc161608585 \h </w:instrText>
+              <w:instrText xml:space="preserve"> PAGEREF _Toc161643104 \h </w:instrText>
             </w:r>
             <w:r>
               <w:rPr>
@@ -1870,7 +1870,7 @@
               <w:szCs w:val="24"/>
             </w:rPr>
           </w:pPr>
-          <w:hyperlink w:anchor="_Toc161608586" w:history="1">
+          <w:hyperlink w:anchor="_Toc161643105" w:history="1">
             <w:r>
               <w:rPr>
                 <w:rStyle w:val="a4"/>
@@ -1897,7 +1897,7 @@
                 <w:noProof/>
                 <w:webHidden/>
               </w:rPr>
-              <w:instrText xml:space="preserve"> PAGEREF _Toc161608586 \h </w:instrText>
+              <w:instrText xml:space="preserve"> PAGEREF _Toc161643105 \h </w:instrText>
             </w:r>
             <w:r>
               <w:rPr>
@@ -1943,7 +1943,7 @@
               <w:szCs w:val="24"/>
             </w:rPr>
           </w:pPr>
-          <w:hyperlink w:anchor="_Toc161608587" w:history="1">
+          <w:hyperlink w:anchor="_Toc161643106" w:history="1">
             <w:r>
               <w:rPr>
                 <w:rStyle w:val="a4"/>
@@ -1970,7 +1970,7 @@
                 <w:noProof/>
                 <w:webHidden/>
               </w:rPr>
-              <w:instrText xml:space="preserve"> PAGEREF _Toc161608587 \h </w:instrText>
+              <w:instrText xml:space="preserve"> PAGEREF _Toc161643106 \h </w:instrText>
             </w:r>
             <w:r>
               <w:rPr>
@@ -2016,7 +2016,7 @@
               <w:szCs w:val="24"/>
             </w:rPr>
           </w:pPr>
-          <w:hyperlink w:anchor="_Toc161608588" w:history="1">
+          <w:hyperlink w:anchor="_Toc161643107" w:history="1">
             <w:r>
               <w:rPr>
                 <w:rStyle w:val="a4"/>
@@ -2043,7 +2043,7 @@
                 <w:noProof/>
                 <w:webHidden/>
               </w:rPr>
-              <w:instrText xml:space="preserve"> PAGEREF _Toc161608588 \h </w:instrText>
+              <w:instrText xml:space="preserve"> PAGEREF _Toc161643107 \h </w:instrText>
             </w:r>
             <w:r>
               <w:rPr>
@@ -2089,7 +2089,7 @@
               <w:szCs w:val="24"/>
             </w:rPr>
           </w:pPr>
-          <w:hyperlink w:anchor="_Toc161608589" w:history="1">
+          <w:hyperlink w:anchor="_Toc161643108" w:history="1">
             <w:r>
               <w:rPr>
                 <w:rStyle w:val="a4"/>
@@ -2098,44 +2098,21 @@
               <w:t xml:space="preserve">3.5.3 </w:t>
             </w:r>
             <m:oMath>
-              <m:sSub>
-                <m:sSubPr>
-                  <m:ctrlPr>
-                    <w:rPr>
-                      <w:rStyle w:val="a4"/>
-                      <w:rFonts w:ascii="Cambria Math" w:hAnsi="Cambria Math"/>
-                      <w:noProof/>
-                    </w:rPr>
-                  </m:ctrlPr>
-                </m:sSubPr>
-                <m:e>
-                  <m:r>
-                    <w:rPr>
-                      <w:rStyle w:val="a4"/>
-                      <w:rFonts w:ascii="Cambria Math" w:hAnsi="Cambria Math"/>
-                      <w:noProof/>
-                    </w:rPr>
-                    <m:t>F</m:t>
-                  </m:r>
-                </m:e>
-                <m:sub>
-                  <m:r>
-                    <w:rPr>
-                      <w:rStyle w:val="a4"/>
-                      <w:rFonts w:ascii="Cambria Math" w:hAnsi="Cambria Math"/>
-                      <w:noProof/>
-                    </w:rPr>
-                    <m:t>1</m:t>
-                  </m:r>
-                </m:sub>
-              </m:sSub>
+              <m:r>
+                <w:rPr>
+                  <w:rStyle w:val="a4"/>
+                  <w:rFonts w:ascii="Cambria Math" w:hAnsi="Cambria Math"/>
+                  <w:noProof/>
+                </w:rPr>
+                <m:t>F1</m:t>
+              </m:r>
             </m:oMath>
             <w:r>
               <w:rPr>
                 <w:rStyle w:val="a4"/>
                 <w:noProof/>
               </w:rPr>
-              <w:t>-Score Calculation using Macro &amp; micro-Averaging</w:t>
+              <w:t>-Score Calculation</w:t>
             </w:r>
             <w:r>
               <w:rPr>
@@ -2156,7 +2133,7 @@
                 <w:noProof/>
                 <w:webHidden/>
               </w:rPr>
-              <w:instrText xml:space="preserve"> PAGEREF _Toc161608589 \h </w:instrText>
+              <w:instrText xml:space="preserve"> PAGEREF _Toc161643108 \h </w:instrText>
             </w:r>
             <w:r>
               <w:rPr>
@@ -2203,7 +2180,7 @@
               <w:szCs w:val="24"/>
             </w:rPr>
           </w:pPr>
-          <w:hyperlink w:anchor="_Toc161608590" w:history="1">
+          <w:hyperlink w:anchor="_Toc161643109" w:history="1">
             <w:r>
               <w:rPr>
                 <w:rStyle w:val="a4"/>
@@ -2230,7 +2207,7 @@
                 <w:noProof/>
                 <w:webHidden/>
               </w:rPr>
-              <w:instrText xml:space="preserve"> PAGEREF _Toc161608590 \h </w:instrText>
+              <w:instrText xml:space="preserve"> PAGEREF _Toc161643109 \h </w:instrText>
             </w:r>
             <w:r>
               <w:rPr>
@@ -2275,7 +2252,7 @@
               <w:szCs w:val="24"/>
             </w:rPr>
           </w:pPr>
-          <w:hyperlink w:anchor="_Toc161608591" w:history="1">
+          <w:hyperlink w:anchor="_Toc161643110" w:history="1">
             <w:r>
               <w:rPr>
                 <w:rStyle w:val="a4"/>
@@ -2302,7 +2279,7 @@
                 <w:noProof/>
                 <w:webHidden/>
               </w:rPr>
-              <w:instrText xml:space="preserve"> PAGEREF _Toc161608591 \h </w:instrText>
+              <w:instrText xml:space="preserve"> PAGEREF _Toc161643110 \h </w:instrText>
             </w:r>
             <w:r>
               <w:rPr>
@@ -2348,7 +2325,7 @@
               <w:szCs w:val="24"/>
             </w:rPr>
           </w:pPr>
-          <w:hyperlink w:anchor="_Toc161608592" w:history="1">
+          <w:hyperlink w:anchor="_Toc161643111" w:history="1">
             <w:r>
               <w:rPr>
                 <w:rStyle w:val="a4"/>
@@ -2375,7 +2352,7 @@
                 <w:noProof/>
                 <w:webHidden/>
               </w:rPr>
-              <w:instrText xml:space="preserve"> PAGEREF _Toc161608592 \h </w:instrText>
+              <w:instrText xml:space="preserve"> PAGEREF _Toc161643111 \h </w:instrText>
             </w:r>
             <w:r>
               <w:rPr>
@@ -2421,7 +2398,7 @@
               <w:szCs w:val="24"/>
             </w:rPr>
           </w:pPr>
-          <w:hyperlink w:anchor="_Toc161608593" w:history="1">
+          <w:hyperlink w:anchor="_Toc161643112" w:history="1">
             <w:r>
               <w:rPr>
                 <w:rStyle w:val="a4"/>
@@ -2448,7 +2425,7 @@
                 <w:noProof/>
                 <w:webHidden/>
               </w:rPr>
-              <w:instrText xml:space="preserve"> PAGEREF _Toc161608593 \h </w:instrText>
+              <w:instrText xml:space="preserve"> PAGEREF _Toc161643112 \h </w:instrText>
             </w:r>
             <w:r>
               <w:rPr>
@@ -2494,7 +2471,7 @@
               <w:szCs w:val="24"/>
             </w:rPr>
           </w:pPr>
-          <w:hyperlink w:anchor="_Toc161608594" w:history="1">
+          <w:hyperlink w:anchor="_Toc161643113" w:history="1">
             <w:r>
               <w:rPr>
                 <w:rStyle w:val="a4"/>
@@ -2521,7 +2498,7 @@
                 <w:noProof/>
                 <w:webHidden/>
               </w:rPr>
-              <w:instrText xml:space="preserve"> PAGEREF _Toc161608594 \h </w:instrText>
+              <w:instrText xml:space="preserve"> PAGEREF _Toc161643113 \h </w:instrText>
             </w:r>
             <w:r>
               <w:rPr>
@@ -2567,7 +2544,7 @@
               <w:szCs w:val="24"/>
             </w:rPr>
           </w:pPr>
-          <w:hyperlink w:anchor="_Toc161608595" w:history="1">
+          <w:hyperlink w:anchor="_Toc161643114" w:history="1">
             <w:r>
               <w:rPr>
                 <w:rStyle w:val="a4"/>
@@ -2594,7 +2571,7 @@
                 <w:noProof/>
                 <w:webHidden/>
               </w:rPr>
-              <w:instrText xml:space="preserve"> PAGEREF _Toc161608595 \h </w:instrText>
+              <w:instrText xml:space="preserve"> PAGEREF _Toc161643114 \h </w:instrText>
             </w:r>
             <w:r>
               <w:rPr>
@@ -2640,7 +2617,7 @@
               <w:szCs w:val="24"/>
             </w:rPr>
           </w:pPr>
-          <w:hyperlink w:anchor="_Toc161608596" w:history="1">
+          <w:hyperlink w:anchor="_Toc161643115" w:history="1">
             <w:r>
               <w:rPr>
                 <w:rStyle w:val="a4"/>
@@ -2667,7 +2644,7 @@
                 <w:noProof/>
                 <w:webHidden/>
               </w:rPr>
-              <w:instrText xml:space="preserve"> PAGEREF _Toc161608596 \h </w:instrText>
+              <w:instrText xml:space="preserve"> PAGEREF _Toc161643115 \h </w:instrText>
             </w:r>
             <w:r>
               <w:rPr>
@@ -2712,7 +2689,7 @@
               <w:szCs w:val="24"/>
             </w:rPr>
           </w:pPr>
-          <w:hyperlink w:anchor="_Toc161608597" w:history="1">
+          <w:hyperlink w:anchor="_Toc161643116" w:history="1">
             <w:r>
               <w:rPr>
                 <w:rStyle w:val="a4"/>
@@ -2739,7 +2716,7 @@
                 <w:noProof/>
                 <w:webHidden/>
               </w:rPr>
-              <w:instrText xml:space="preserve"> PAGEREF _Toc161608597 \h </w:instrText>
+              <w:instrText xml:space="preserve"> PAGEREF _Toc161643116 \h </w:instrText>
             </w:r>
             <w:r>
               <w:rPr>
@@ -2785,7 +2762,7 @@
               <w:szCs w:val="24"/>
             </w:rPr>
           </w:pPr>
-          <w:hyperlink w:anchor="_Toc161608598" w:history="1">
+          <w:hyperlink w:anchor="_Toc161643117" w:history="1">
             <w:r>
               <w:rPr>
                 <w:rStyle w:val="a4"/>
@@ -2812,7 +2789,7 @@
                 <w:noProof/>
                 <w:webHidden/>
               </w:rPr>
-              <w:instrText xml:space="preserve"> PAGEREF _Toc161608598 \h </w:instrText>
+              <w:instrText xml:space="preserve"> PAGEREF _Toc161643117 \h </w:instrText>
             </w:r>
             <w:r>
               <w:rPr>
@@ -2858,7 +2835,7 @@
               <w:szCs w:val="24"/>
             </w:rPr>
           </w:pPr>
-          <w:hyperlink w:anchor="_Toc161608599" w:history="1">
+          <w:hyperlink w:anchor="_Toc161643118" w:history="1">
             <w:r>
               <w:rPr>
                 <w:rStyle w:val="a4"/>
@@ -2885,7 +2862,7 @@
                 <w:noProof/>
                 <w:webHidden/>
               </w:rPr>
-              <w:instrText xml:space="preserve"> PAGEREF _Toc161608599 \h </w:instrText>
+              <w:instrText xml:space="preserve"> PAGEREF _Toc161643118 \h </w:instrText>
             </w:r>
             <w:r>
               <w:rPr>
@@ -2932,7 +2909,7 @@
               <w:szCs w:val="24"/>
             </w:rPr>
           </w:pPr>
-          <w:hyperlink w:anchor="_Toc161608600" w:history="1">
+          <w:hyperlink w:anchor="_Toc161643119" w:history="1">
             <w:r>
               <w:rPr>
                 <w:rStyle w:val="a4"/>
@@ -2959,7 +2936,7 @@
                 <w:noProof/>
                 <w:webHidden/>
               </w:rPr>
-              <w:instrText xml:space="preserve"> PAGEREF _Toc161608600 \h </w:instrText>
+              <w:instrText xml:space="preserve"> PAGEREF _Toc161643119 \h </w:instrText>
             </w:r>
             <w:r>
               <w:rPr>
@@ -3030,7 +3007,7 @@
       <w:pPr>
         <w:pStyle w:val="1"/>
       </w:pPr>
-      <w:bookmarkStart w:id="0" w:name="_Toc161608566"/>
+      <w:bookmarkStart w:id="0" w:name="_Toc161643085"/>
       <w:r>
         <w:rPr>
           <w:rFonts w:hint="eastAsia"/>
@@ -3390,7 +3367,7 @@
       <w:pPr>
         <w:pStyle w:val="1"/>
       </w:pPr>
-      <w:bookmarkStart w:id="1" w:name="_Toc161608567"/>
+      <w:bookmarkStart w:id="1" w:name="_Toc161643086"/>
       <w:r>
         <w:rPr>
           <w:rFonts w:hint="eastAsia"/>
@@ -3406,7 +3383,7 @@
       <w:pPr>
         <w:pStyle w:val="2"/>
       </w:pPr>
-      <w:bookmarkStart w:id="2" w:name="_Toc161608568"/>
+      <w:bookmarkStart w:id="2" w:name="_Toc161643087"/>
       <w:r>
         <w:rPr>
           <w:rFonts w:hint="eastAsia"/>
@@ -3468,7 +3445,7 @@
       <w:pPr>
         <w:pStyle w:val="2"/>
       </w:pPr>
-      <w:bookmarkStart w:id="3" w:name="_Toc161608569"/>
+      <w:bookmarkStart w:id="3" w:name="_Toc161643088"/>
       <w:r>
         <w:rPr>
           <w:rFonts w:hint="eastAsia"/>
@@ -3498,7 +3475,7 @@
       <w:pPr>
         <w:pStyle w:val="1"/>
       </w:pPr>
-      <w:bookmarkStart w:id="4" w:name="_Toc161608570"/>
+      <w:bookmarkStart w:id="4" w:name="_Toc161643089"/>
       <w:r>
         <w:rPr>
           <w:rFonts w:hint="eastAsia"/>
@@ -3518,7 +3495,7 @@
       <w:pPr>
         <w:pStyle w:val="2"/>
       </w:pPr>
-      <w:bookmarkStart w:id="5" w:name="_Toc161608571"/>
+      <w:bookmarkStart w:id="5" w:name="_Toc161643090"/>
       <w:r>
         <w:rPr>
           <w:rFonts w:hint="eastAsia"/>
@@ -4192,7 +4169,7 @@
       <w:pPr>
         <w:pStyle w:val="2"/>
       </w:pPr>
-      <w:bookmarkStart w:id="6" w:name="_Toc161608572"/>
+      <w:bookmarkStart w:id="6" w:name="_Toc161643091"/>
       <w:r>
         <w:rPr>
           <w:rFonts w:hint="eastAsia"/>
@@ -4205,7 +4182,7 @@
       <w:pPr>
         <w:pStyle w:val="3"/>
       </w:pPr>
-      <w:bookmarkStart w:id="7" w:name="_Toc161608573"/>
+      <w:bookmarkStart w:id="7" w:name="_Toc161643092"/>
       <w:r>
         <w:rPr>
           <w:rFonts w:hint="eastAsia"/>
@@ -7942,7 +7919,7 @@
       <w:pPr>
         <w:pStyle w:val="3"/>
       </w:pPr>
-      <w:bookmarkStart w:id="8" w:name="_Toc161608574"/>
+      <w:bookmarkStart w:id="8" w:name="_Toc161643093"/>
       <w:r>
         <w:rPr>
           <w:rFonts w:hint="eastAsia"/>
@@ -10128,7 +10105,7 @@
       <w:pPr>
         <w:pStyle w:val="3"/>
       </w:pPr>
-      <w:bookmarkStart w:id="9" w:name="_Toc161608575"/>
+      <w:bookmarkStart w:id="9" w:name="_Toc161643094"/>
       <w:r>
         <w:rPr>
           <w:rFonts w:hint="eastAsia"/>
@@ -16674,7 +16651,7 @@
       <w:pPr>
         <w:pStyle w:val="3"/>
       </w:pPr>
-      <w:bookmarkStart w:id="10" w:name="_Toc161608576"/>
+      <w:bookmarkStart w:id="10" w:name="_Toc161643095"/>
       <w:r>
         <w:rPr>
           <w:rFonts w:hint="eastAsia"/>
@@ -17841,7 +17818,7 @@
       <w:pPr>
         <w:pStyle w:val="3"/>
       </w:pPr>
-      <w:bookmarkStart w:id="11" w:name="_Toc161608577"/>
+      <w:bookmarkStart w:id="11" w:name="_Toc161643096"/>
       <w:r>
         <w:rPr>
           <w:rFonts w:hint="eastAsia"/>
@@ -18625,7 +18602,7 @@
       <w:pPr>
         <w:pStyle w:val="2"/>
       </w:pPr>
-      <w:bookmarkStart w:id="12" w:name="_Toc161608578"/>
+      <w:bookmarkStart w:id="12" w:name="_Toc161643097"/>
       <w:r>
         <w:rPr>
           <w:rFonts w:hint="eastAsia"/>
@@ -18638,7 +18615,7 @@
       <w:pPr>
         <w:pStyle w:val="3"/>
       </w:pPr>
-      <w:bookmarkStart w:id="13" w:name="_Toc161608579"/>
+      <w:bookmarkStart w:id="13" w:name="_Toc161643098"/>
       <w:r>
         <w:rPr>
           <w:rFonts w:hint="eastAsia"/>
@@ -19173,7 +19150,7 @@
       <w:pPr>
         <w:pStyle w:val="3"/>
       </w:pPr>
-      <w:bookmarkStart w:id="14" w:name="_Toc161608580"/>
+      <w:bookmarkStart w:id="14" w:name="_Toc161643099"/>
       <w:r>
         <w:rPr>
           <w:rFonts w:hint="eastAsia"/>
@@ -24258,7 +24235,7 @@
       <w:pPr>
         <w:pStyle w:val="3"/>
       </w:pPr>
-      <w:bookmarkStart w:id="15" w:name="_Toc161608581"/>
+      <w:bookmarkStart w:id="15" w:name="_Toc161643100"/>
       <w:r>
         <w:rPr>
           <w:rFonts w:hint="eastAsia"/>
@@ -26276,7 +26253,7 @@
       <w:pPr>
         <w:pStyle w:val="3"/>
       </w:pPr>
-      <w:bookmarkStart w:id="16" w:name="_Toc161608582"/>
+      <w:bookmarkStart w:id="16" w:name="_Toc161643101"/>
       <w:r>
         <w:rPr>
           <w:rFonts w:hint="eastAsia"/>
@@ -27745,7 +27722,7 @@
       <w:pPr>
         <w:pStyle w:val="2"/>
       </w:pPr>
-      <w:bookmarkStart w:id="17" w:name="_Toc161608583"/>
+      <w:bookmarkStart w:id="17" w:name="_Toc161643102"/>
       <w:r>
         <w:rPr>
           <w:rFonts w:hint="eastAsia"/>
@@ -27759,7 +27736,7 @@
       <w:pPr>
         <w:pStyle w:val="3"/>
       </w:pPr>
-      <w:bookmarkStart w:id="18" w:name="_Toc161608584"/>
+      <w:bookmarkStart w:id="18" w:name="_Toc161643103"/>
       <w:r>
         <w:rPr>
           <w:rFonts w:hint="eastAsia"/>
@@ -28942,7 +28919,7 @@
       <w:pPr>
         <w:pStyle w:val="3"/>
       </w:pPr>
-      <w:bookmarkStart w:id="19" w:name="_Toc161608585"/>
+      <w:bookmarkStart w:id="19" w:name="_Toc161643104"/>
       <w:r>
         <w:rPr>
           <w:rFonts w:hint="eastAsia"/>
@@ -33536,7 +33513,7 @@
       <w:pPr>
         <w:pStyle w:val="2"/>
       </w:pPr>
-      <w:bookmarkStart w:id="20" w:name="_Toc161608586"/>
+      <w:bookmarkStart w:id="20" w:name="_Toc161643105"/>
       <w:r>
         <w:rPr>
           <w:rFonts w:hint="eastAsia"/>
@@ -33645,7 +33622,31 @@
         <w:rPr>
           <w:rFonts w:hint="eastAsia"/>
         </w:rPr>
-        <w:t xml:space="preserve">Score measurement, we need to first calculate the overall precision and recall. </w:t>
+        <w:t>Score measurement, we need to first calculate the overall precision</w:t>
+      </w:r>
+      <w:r>
+        <w:rPr>
+          <w:rFonts w:hint="eastAsia"/>
+        </w:rPr>
+        <w:t>s</w:t>
+      </w:r>
+      <w:r>
+        <w:rPr>
+          <w:rFonts w:hint="eastAsia"/>
+        </w:rPr>
+        <w:t xml:space="preserve"> and recall</w:t>
+      </w:r>
+      <w:r>
+        <w:rPr>
+          <w:rFonts w:hint="eastAsia"/>
+        </w:rPr>
+        <w:t>s</w:t>
+      </w:r>
+      <w:r>
+        <w:rPr>
+          <w:rFonts w:hint="eastAsia"/>
+        </w:rPr>
+        <w:t xml:space="preserve">. </w:t>
       </w:r>
       <w:r>
         <w:rPr>
@@ -33660,7 +33661,19 @@
         <w:rPr>
           <w:rFonts w:hint="eastAsia"/>
         </w:rPr>
-        <w:t>is project implements both macro-average and micro-average methods for overall precision and recall calculations.</w:t>
+        <w:t xml:space="preserve">is project implements </w:t>
+      </w:r>
+      <w:r>
+        <w:rPr>
+          <w:rFonts w:hint="eastAsia"/>
+        </w:rPr>
+        <w:t>Macro-Average</w:t>
+      </w:r>
+      <w:r>
+        <w:rPr>
+          <w:rFonts w:hint="eastAsia"/>
+        </w:rPr>
+        <w:t xml:space="preserve"> methods for overall precision and recall calculations.</w:t>
       </w:r>
     </w:p>
     <w:p/>
@@ -33668,7 +33681,7 @@
       <w:pPr>
         <w:pStyle w:val="3"/>
       </w:pPr>
-      <w:bookmarkStart w:id="21" w:name="_Toc161608587"/>
+      <w:bookmarkStart w:id="21" w:name="_Toc161643106"/>
       <w:r>
         <w:rPr>
           <w:rFonts w:hint="eastAsia"/>
@@ -35047,7 +35060,6 @@
     </w:tbl>
     <w:p>
       <w:r>
-        <w:lastRenderedPageBreak/>
         <w:tab/>
       </w:r>
       <w:r>
@@ -35883,7 +35895,7 @@
       <w:pPr>
         <w:pStyle w:val="3"/>
       </w:pPr>
-      <w:bookmarkStart w:id="22" w:name="_Toc161608588"/>
+      <w:bookmarkStart w:id="22" w:name="_Toc161643107"/>
       <w:r>
         <w:rPr>
           <w:rFonts w:hint="eastAsia"/>
@@ -37697,7 +37709,7 @@
       <w:pPr>
         <w:pStyle w:val="3"/>
       </w:pPr>
-      <w:bookmarkStart w:id="23" w:name="_Toc161608589"/>
+      <w:bookmarkStart w:id="23" w:name="_Toc161643108"/>
       <w:r>
         <w:rPr>
           <w:rFonts w:hint="eastAsia"/>
@@ -37745,30 +37757,16 @@
         <w:rPr>
           <w:rFonts w:hint="eastAsia"/>
         </w:rPr>
-        <w:t>Score Calculation using Macro &amp; micro</w:t>
-      </w:r>
-      <w:r>
-        <w:rPr>
-          <w:rFonts w:hint="eastAsia"/>
-        </w:rPr>
-        <w:t>-</w:t>
-      </w:r>
-      <w:proofErr w:type="gramStart"/>
-      <w:r>
-        <w:t>Averag</w:t>
-      </w:r>
-      <w:r>
-        <w:rPr>
-          <w:rFonts w:hint="eastAsia"/>
-        </w:rPr>
-        <w:t>ing</w:t>
+        <w:t>Score Calculation</w:t>
       </w:r>
       <w:bookmarkEnd w:id="23"/>
-      <w:proofErr w:type="gramEnd"/>
     </w:p>
     <w:p>
       <w:pPr>
         <w:pStyle w:val="4"/>
+        <w:rPr>
+          <w:rFonts w:hint="eastAsia"/>
+        </w:rPr>
       </w:pPr>
       <w:r>
         <w:rPr>
@@ -37787,6 +37785,12 @@
           <w:rFonts w:hint="eastAsia"/>
         </w:rPr>
         <w:t xml:space="preserve"> method</w:t>
+      </w:r>
+      <w:r>
+        <w:rPr>
+          <w:rFonts w:hint="eastAsia"/>
+        </w:rPr>
+        <w:t xml:space="preserve"> 1</w:t>
       </w:r>
     </w:p>
     <w:p>
@@ -37797,7 +37801,19 @@
         <w:rPr>
           <w:rFonts w:hint="eastAsia"/>
         </w:rPr>
-        <w:t>To apply the Macro-Averaging method, we c</w:t>
+        <w:t>To apply th</w:t>
+      </w:r>
+      <w:r>
+        <w:rPr>
+          <w:rFonts w:hint="eastAsia"/>
+        </w:rPr>
+        <w:t>is</w:t>
+      </w:r>
+      <w:r>
+        <w:rPr>
+          <w:rFonts w:hint="eastAsia"/>
+        </w:rPr>
+        <w:t xml:space="preserve"> Macro-Averaging method, we c</w:t>
       </w:r>
       <w:r>
         <w:rPr>
@@ -38000,6 +38016,7 @@
             <w:pPr>
               <w:jc w:val="center"/>
               <w:rPr>
+                <w:rFonts w:hint="eastAsia"/>
                 <w:sz w:val="20"/>
                 <w:szCs w:val="20"/>
               </w:rPr>
@@ -38091,6 +38108,14 @@
               </w:rPr>
               <w:t>Score</w:t>
             </w:r>
+            <w:r>
+              <w:rPr>
+                <w:rFonts w:hint="eastAsia"/>
+                <w:sz w:val="20"/>
+                <w:szCs w:val="20"/>
+              </w:rPr>
+              <w:t xml:space="preserve"> 1</w:t>
+            </w:r>
           </w:p>
         </w:tc>
       </w:tr>
@@ -38893,12 +38918,33 @@
     <w:p>
       <w:pPr>
         <w:pStyle w:val="4"/>
+        <w:rPr>
+          <w:rFonts w:hint="eastAsia"/>
+        </w:rPr>
       </w:pPr>
       <w:r>
         <w:rPr>
           <w:rFonts w:hint="eastAsia"/>
         </w:rPr>
-        <w:t>3.5.3.2 Micro-Averaging Method</w:t>
+        <w:t xml:space="preserve">3.5.3.2 </w:t>
+      </w:r>
+      <w:r>
+        <w:rPr>
+          <w:rFonts w:hint="eastAsia"/>
+        </w:rPr>
+        <w:t>Macro</w:t>
+      </w:r>
+      <w:r>
+        <w:rPr>
+          <w:rFonts w:hint="eastAsia"/>
+        </w:rPr>
+        <w:t>-Averaging Method</w:t>
+      </w:r>
+      <w:r>
+        <w:rPr>
+          <w:rFonts w:hint="eastAsia"/>
+        </w:rPr>
+        <w:t xml:space="preserve"> 2</w:t>
       </w:r>
     </w:p>
     <w:p>
@@ -38909,13 +38955,37 @@
         <w:rPr>
           <w:rFonts w:hint="eastAsia"/>
         </w:rPr>
-        <w:t xml:space="preserve">To apply the </w:t>
-      </w:r>
-      <w:r>
-        <w:rPr>
-          <w:rFonts w:hint="eastAsia"/>
-        </w:rPr>
-        <w:t>Micro-Averaging method</w:t>
+        <w:t>To apply th</w:t>
+      </w:r>
+      <w:r>
+        <w:rPr>
+          <w:rFonts w:hint="eastAsia"/>
+        </w:rPr>
+        <w:t>is</w:t>
+      </w:r>
+      <w:r>
+        <w:rPr>
+          <w:rFonts w:hint="eastAsia"/>
+        </w:rPr>
+        <w:t xml:space="preserve"> </w:t>
+      </w:r>
+      <w:r>
+        <w:rPr>
+          <w:rFonts w:hint="eastAsia"/>
+        </w:rPr>
+        <w:t>M</w:t>
+      </w:r>
+      <w:r>
+        <w:rPr>
+          <w:rFonts w:hint="eastAsia"/>
+        </w:rPr>
+        <w:t>a</w:t>
+      </w:r>
+      <w:r>
+        <w:rPr>
+          <w:rFonts w:hint="eastAsia"/>
+        </w:rPr>
+        <w:t>cro-Averaging method</w:t>
       </w:r>
       <w:r>
         <w:rPr>
@@ -39044,7 +39114,31 @@
         <w:rPr>
           <w:rFonts w:hint="eastAsia"/>
         </w:rPr>
-        <w:t xml:space="preserve">Below is the algorithm to compute micro-Averaging </w:t>
+        <w:t>Below is the algorithm to compute</w:t>
+      </w:r>
+      <w:r>
+        <w:rPr>
+          <w:rFonts w:hint="eastAsia"/>
+        </w:rPr>
+        <w:t xml:space="preserve"> this</w:t>
+      </w:r>
+      <w:r>
+        <w:rPr>
+          <w:rFonts w:hint="eastAsia"/>
+        </w:rPr>
+        <w:t xml:space="preserve"> </w:t>
+      </w:r>
+      <w:r>
+        <w:rPr>
+          <w:rFonts w:hint="eastAsia"/>
+        </w:rPr>
+        <w:t>Macro</w:t>
+      </w:r>
+      <w:r>
+        <w:rPr>
+          <w:rFonts w:hint="eastAsia"/>
+        </w:rPr>
+        <w:t xml:space="preserve">-Averaging </w:t>
       </w:r>
       <m:oMath>
         <m:sSub>
@@ -39122,6 +39216,7 @@
             <w:pPr>
               <w:jc w:val="center"/>
               <w:rPr>
+                <w:rFonts w:hint="eastAsia"/>
                 <w:sz w:val="20"/>
                 <w:szCs w:val="20"/>
               </w:rPr>
@@ -39170,7 +39265,23 @@
                 <w:sz w:val="20"/>
                 <w:szCs w:val="20"/>
               </w:rPr>
-              <w:t>Micro</w:t>
+              <w:t>M</w:t>
+            </w:r>
+            <w:r>
+              <w:rPr>
+                <w:rFonts w:hint="eastAsia"/>
+                <w:sz w:val="20"/>
+                <w:szCs w:val="20"/>
+              </w:rPr>
+              <w:t>a</w:t>
+            </w:r>
+            <w:r>
+              <w:rPr>
+                <w:rFonts w:hint="eastAsia"/>
+                <w:sz w:val="20"/>
+                <w:szCs w:val="20"/>
+              </w:rPr>
+              <w:t>cro</w:t>
             </w:r>
             <w:r>
               <w:rPr>
@@ -39229,6 +39340,14 @@
               </w:rPr>
               <w:t>Score</w:t>
             </w:r>
+            <w:r>
+              <w:rPr>
+                <w:rFonts w:hint="eastAsia"/>
+                <w:sz w:val="20"/>
+                <w:szCs w:val="20"/>
+              </w:rPr>
+              <w:t xml:space="preserve"> 1</w:t>
+            </w:r>
           </w:p>
         </w:tc>
       </w:tr>
@@ -39312,7 +39431,7 @@
                 <w:sz w:val="20"/>
                 <w:szCs w:val="20"/>
               </w:rPr>
-              <w:t>i</w:t>
+              <w:t>a</w:t>
             </w:r>
             <w:r>
               <w:rPr>
@@ -39533,23 +39652,46 @@
               <w:rPr>
                 <w:sz w:val="20"/>
                 <w:szCs w:val="20"/>
-                <w:lang w:val="pt-PT"/>
-              </w:rPr>
-            </w:pPr>
-            <w:r>
-              <w:rPr>
-                <w:rFonts w:hint="eastAsia"/>
-                <w:sz w:val="20"/>
-                <w:szCs w:val="20"/>
-                <w:lang w:val="pt-PT"/>
-              </w:rPr>
-              <w:t xml:space="preserve">FScoreMicro </w:t>
-            </w:r>
-            <w:r>
-              <w:rPr>
-                <w:sz w:val="20"/>
-                <w:szCs w:val="20"/>
-                <w:lang w:val="pt-PT"/>
+              </w:rPr>
+            </w:pPr>
+            <w:proofErr w:type="spellStart"/>
+            <w:r>
+              <w:rPr>
+                <w:rFonts w:hint="eastAsia"/>
+                <w:sz w:val="20"/>
+                <w:szCs w:val="20"/>
+              </w:rPr>
+              <w:t>FScoreM</w:t>
+            </w:r>
+            <w:r>
+              <w:rPr>
+                <w:rFonts w:hint="eastAsia"/>
+                <w:sz w:val="20"/>
+                <w:szCs w:val="20"/>
+              </w:rPr>
+              <w:t>a</w:t>
+            </w:r>
+            <w:r>
+              <w:rPr>
+                <w:rFonts w:hint="eastAsia"/>
+                <w:sz w:val="20"/>
+                <w:szCs w:val="20"/>
+              </w:rPr>
+              <w:t>cro</w:t>
+            </w:r>
+            <w:proofErr w:type="spellEnd"/>
+            <w:r>
+              <w:rPr>
+                <w:rFonts w:hint="eastAsia"/>
+                <w:sz w:val="20"/>
+                <w:szCs w:val="20"/>
+              </w:rPr>
+              <w:t xml:space="preserve"> </w:t>
+            </w:r>
+            <w:r>
+              <w:rPr>
+                <w:sz w:val="20"/>
+                <w:szCs w:val="20"/>
               </w:rPr>
               <w:t>←</w:t>
             </w:r>
@@ -39558,7 +39700,6 @@
                 <w:rFonts w:hint="eastAsia"/>
                 <w:sz w:val="20"/>
                 <w:szCs w:val="20"/>
-                <w:lang w:val="pt-PT"/>
               </w:rPr>
               <w:t xml:space="preserve"> </w:t>
             </w:r>
@@ -39576,7 +39717,6 @@
                   <m:r>
                     <w:rPr>
                       <w:rFonts w:ascii="Cambria Math" w:hAnsi="Cambria Math"/>
-                      <w:lang w:val="pt-PT"/>
                     </w:rPr>
                     <m:t>2×</m:t>
                   </m:r>
@@ -39589,7 +39729,6 @@
                   <m:r>
                     <w:rPr>
                       <w:rFonts w:ascii="Cambria Math" w:hAnsi="Cambria Math"/>
-                      <w:lang w:val="pt-PT"/>
                     </w:rPr>
                     <m:t>×</m:t>
                   </m:r>
@@ -39610,7 +39749,6 @@
                   <m:r>
                     <w:rPr>
                       <w:rFonts w:ascii="Cambria Math" w:hAnsi="Cambria Math"/>
-                      <w:lang w:val="pt-PT"/>
                     </w:rPr>
                     <m:t>+</m:t>
                   </m:r>
@@ -39626,7 +39764,6 @@
             <w:r>
               <w:rPr>
                 <w:rFonts w:hint="eastAsia"/>
-                <w:lang w:val="pt-PT"/>
               </w:rPr>
               <w:t>;</w:t>
             </w:r>
@@ -39704,7 +39841,23 @@
                 <w:sz w:val="20"/>
                 <w:szCs w:val="20"/>
               </w:rPr>
-              <w:t>FScoreMicro</w:t>
+              <w:t>FScoreM</w:t>
+            </w:r>
+            <w:r>
+              <w:rPr>
+                <w:rFonts w:hint="eastAsia"/>
+                <w:sz w:val="20"/>
+                <w:szCs w:val="20"/>
+              </w:rPr>
+              <w:t>a</w:t>
+            </w:r>
+            <w:r>
+              <w:rPr>
+                <w:rFonts w:hint="eastAsia"/>
+                <w:sz w:val="20"/>
+                <w:szCs w:val="20"/>
+              </w:rPr>
+              <w:t>cro</w:t>
             </w:r>
             <w:proofErr w:type="spellEnd"/>
             <w:r>
@@ -39785,7 +39938,7 @@
       <w:pPr>
         <w:pStyle w:val="1"/>
       </w:pPr>
-      <w:bookmarkStart w:id="24" w:name="_Toc161608590"/>
+      <w:bookmarkStart w:id="24" w:name="_Toc161643109"/>
       <w:r>
         <w:rPr>
           <w:rFonts w:hint="eastAsia"/>
@@ -39802,7 +39955,7 @@
       <w:pPr>
         <w:pStyle w:val="2"/>
       </w:pPr>
-      <w:bookmarkStart w:id="25" w:name="_Toc161608591"/>
+      <w:bookmarkStart w:id="25" w:name="_Toc161643110"/>
       <w:r>
         <w:rPr>
           <w:rFonts w:hint="eastAsia"/>
@@ -39821,7 +39974,7 @@
       <w:pPr>
         <w:pStyle w:val="3"/>
       </w:pPr>
-      <w:bookmarkStart w:id="26" w:name="_Toc161608592"/>
+      <w:bookmarkStart w:id="26" w:name="_Toc161643111"/>
       <w:r>
         <w:rPr>
           <w:rFonts w:hint="eastAsia"/>
@@ -40214,7 +40367,7 @@
       <w:pPr>
         <w:pStyle w:val="3"/>
       </w:pPr>
-      <w:bookmarkStart w:id="27" w:name="_Toc161608593"/>
+      <w:bookmarkStart w:id="27" w:name="_Toc161643112"/>
       <w:r>
         <w:rPr>
           <w:rFonts w:hint="eastAsia"/>
@@ -40649,7 +40802,7 @@
       <w:pPr>
         <w:pStyle w:val="3"/>
       </w:pPr>
-      <w:bookmarkStart w:id="28" w:name="_Toc161608594"/>
+      <w:bookmarkStart w:id="28" w:name="_Toc161643113"/>
       <w:r>
         <w:rPr>
           <w:rFonts w:hint="eastAsia"/>
@@ -41082,7 +41235,7 @@
       <w:pPr>
         <w:pStyle w:val="3"/>
       </w:pPr>
-      <w:bookmarkStart w:id="29" w:name="_Toc161608595"/>
+      <w:bookmarkStart w:id="29" w:name="_Toc161643114"/>
       <w:r>
         <w:rPr>
           <w:rFonts w:hint="eastAsia"/>
@@ -41446,7 +41599,7 @@
       <w:pPr>
         <w:pStyle w:val="3"/>
       </w:pPr>
-      <w:bookmarkStart w:id="30" w:name="_Toc161608596"/>
+      <w:bookmarkStart w:id="30" w:name="_Toc161643115"/>
       <w:r>
         <w:rPr>
           <w:rFonts w:hint="eastAsia"/>
@@ -41566,10 +41719,10 @@
                 <w:noProof/>
               </w:rPr>
               <w:drawing>
-                <wp:inline distT="0" distB="0" distL="0" distR="0" wp14:anchorId="526E5437" wp14:editId="404B2DE1">
-                  <wp:extent cx="5347504" cy="1264319"/>
-                  <wp:effectExtent l="0" t="0" r="5715" b="0"/>
-                  <wp:docPr id="2026376412" name="图片 1"/>
+                <wp:inline distT="0" distB="0" distL="0" distR="0" wp14:anchorId="5C68A7AB" wp14:editId="1284E340">
+                  <wp:extent cx="5399590" cy="1294517"/>
+                  <wp:effectExtent l="0" t="0" r="0" b="1270"/>
+                  <wp:docPr id="1281759256" name="图片 1"/>
                   <wp:cNvGraphicFramePr>
                     <a:graphicFrameLocks xmlns:a="http://schemas.openxmlformats.org/drawingml/2006/main" noChangeAspect="1"/>
                   </wp:cNvGraphicFramePr>
@@ -41577,7 +41730,7 @@
                     <a:graphicData uri="http://schemas.openxmlformats.org/drawingml/2006/picture">
                       <pic:pic xmlns:pic="http://schemas.openxmlformats.org/drawingml/2006/picture">
                         <pic:nvPicPr>
-                          <pic:cNvPr id="2026376412" name=""/>
+                          <pic:cNvPr id="1281759256" name=""/>
                           <pic:cNvPicPr/>
                         </pic:nvPicPr>
                         <pic:blipFill>
@@ -41589,7 +41742,7 @@
                         <pic:spPr>
                           <a:xfrm>
                             <a:off x="0" y="0"/>
-                            <a:ext cx="5393761" cy="1275256"/>
+                            <a:ext cx="5410226" cy="1297067"/>
                           </a:xfrm>
                           <a:prstGeom prst="rect">
                             <a:avLst/>
@@ -42203,7 +42356,36 @@
                 <w:sz w:val="20"/>
                 <w:szCs w:val="20"/>
               </w:rPr>
-              <w:t>Micro</w:t>
+              <w:t>M</w:t>
+            </w:r>
+            <w:r>
+              <w:rPr>
+                <w:rFonts w:hint="eastAsia"/>
+                <w:b/>
+                <w:bCs/>
+                <w:sz w:val="20"/>
+                <w:szCs w:val="20"/>
+              </w:rPr>
+              <w:t>a</w:t>
+            </w:r>
+            <w:r>
+              <w:rPr>
+                <w:rFonts w:hint="eastAsia"/>
+                <w:b/>
+                <w:bCs/>
+                <w:sz w:val="20"/>
+                <w:szCs w:val="20"/>
+              </w:rPr>
+              <w:t>cro</w:t>
+            </w:r>
+            <w:r>
+              <w:rPr>
+                <w:b/>
+                <w:bCs/>
+                <w:sz w:val="20"/>
+                <w:szCs w:val="20"/>
+              </w:rPr>
+              <w:t>’</w:t>
             </w:r>
             <w:r>
               <w:rPr>
@@ -42435,7 +42617,7 @@
       <w:pPr>
         <w:pStyle w:val="2"/>
       </w:pPr>
-      <w:bookmarkStart w:id="31" w:name="_Toc161608597"/>
+      <w:bookmarkStart w:id="31" w:name="_Toc161643116"/>
       <w:r>
         <w:rPr>
           <w:rFonts w:hint="eastAsia"/>
@@ -42472,7 +42654,7 @@
       <w:pPr>
         <w:pStyle w:val="3"/>
       </w:pPr>
-      <w:bookmarkStart w:id="32" w:name="_Toc161608598"/>
+      <w:bookmarkStart w:id="32" w:name="_Toc161643117"/>
       <w:r>
         <w:rPr>
           <w:rFonts w:hint="eastAsia"/>
@@ -43714,10 +43896,10 @@
                 <w:noProof/>
               </w:rPr>
               <w:drawing>
-                <wp:inline distT="0" distB="0" distL="0" distR="0" wp14:anchorId="79A310AB" wp14:editId="7FC368E7">
-                  <wp:extent cx="2674189" cy="585473"/>
-                  <wp:effectExtent l="0" t="0" r="0" b="5080"/>
-                  <wp:docPr id="1252613673" name="图片 1" descr="图形用户界面, 文本&#10;&#10;描述已自动生成"/>
+                <wp:inline distT="0" distB="0" distL="0" distR="0" wp14:anchorId="0AF87592" wp14:editId="5B944BF0">
+                  <wp:extent cx="2696901" cy="511481"/>
+                  <wp:effectExtent l="0" t="0" r="0" b="3175"/>
+                  <wp:docPr id="1974003450" name="图片 1"/>
                   <wp:cNvGraphicFramePr>
                     <a:graphicFrameLocks xmlns:a="http://schemas.openxmlformats.org/drawingml/2006/main" noChangeAspect="1"/>
                   </wp:cNvGraphicFramePr>
@@ -43725,7 +43907,7 @@
                     <a:graphicData uri="http://schemas.openxmlformats.org/drawingml/2006/picture">
                       <pic:pic xmlns:pic="http://schemas.openxmlformats.org/drawingml/2006/picture">
                         <pic:nvPicPr>
-                          <pic:cNvPr id="1252613673" name="图片 1" descr="图形用户界面, 文本&#10;&#10;描述已自动生成"/>
+                          <pic:cNvPr id="1974003450" name=""/>
                           <pic:cNvPicPr/>
                         </pic:nvPicPr>
                         <pic:blipFill>
@@ -43737,7 +43919,7 @@
                         <pic:spPr>
                           <a:xfrm>
                             <a:off x="0" y="0"/>
-                            <a:ext cx="2708510" cy="592987"/>
+                            <a:ext cx="2736481" cy="518987"/>
                           </a:xfrm>
                           <a:prstGeom prst="rect">
                             <a:avLst/>
@@ -43768,10 +43950,10 @@
                 <w:noProof/>
               </w:rPr>
               <w:drawing>
-                <wp:inline distT="0" distB="0" distL="0" distR="0" wp14:anchorId="069C5EA2" wp14:editId="37E711F1">
-                  <wp:extent cx="2798439" cy="586596"/>
-                  <wp:effectExtent l="0" t="0" r="2540" b="4445"/>
-                  <wp:docPr id="311256567" name="图片 1" descr="文本&#10;&#10;描述已自动生成"/>
+                <wp:inline distT="0" distB="0" distL="0" distR="0" wp14:anchorId="374D4BF6" wp14:editId="319018C8">
+                  <wp:extent cx="2650603" cy="494093"/>
+                  <wp:effectExtent l="0" t="0" r="0" b="1270"/>
+                  <wp:docPr id="1990612320" name="图片 1"/>
                   <wp:cNvGraphicFramePr>
                     <a:graphicFrameLocks xmlns:a="http://schemas.openxmlformats.org/drawingml/2006/main" noChangeAspect="1"/>
                   </wp:cNvGraphicFramePr>
@@ -43779,7 +43961,7 @@
                     <a:graphicData uri="http://schemas.openxmlformats.org/drawingml/2006/picture">
                       <pic:pic xmlns:pic="http://schemas.openxmlformats.org/drawingml/2006/picture">
                         <pic:nvPicPr>
-                          <pic:cNvPr id="311256567" name="图片 1" descr="文本&#10;&#10;描述已自动生成"/>
+                          <pic:cNvPr id="1990612320" name=""/>
                           <pic:cNvPicPr/>
                         </pic:nvPicPr>
                         <pic:blipFill>
@@ -43791,7 +43973,7 @@
                         <pic:spPr>
                           <a:xfrm>
                             <a:off x="0" y="0"/>
-                            <a:ext cx="2838269" cy="594945"/>
+                            <a:ext cx="2680750" cy="499713"/>
                           </a:xfrm>
                           <a:prstGeom prst="rect">
                             <a:avLst/>
@@ -43820,7 +44002,7 @@
       <w:pPr>
         <w:pStyle w:val="3"/>
       </w:pPr>
-      <w:bookmarkStart w:id="33" w:name="_Toc161608599"/>
+      <w:bookmarkStart w:id="33" w:name="_Toc161643118"/>
       <w:r>
         <w:rPr>
           <w:rFonts w:hint="eastAsia"/>
@@ -44256,7 +44438,7 @@
       <w:pPr>
         <w:ind w:firstLine="720"/>
         <w:rPr>
-          <w:rFonts w:eastAsiaTheme="majorEastAsia" w:hint="eastAsia"/>
+          <w:rFonts w:eastAsiaTheme="majorEastAsia"/>
           <w:color w:val="000000" w:themeColor="text1"/>
         </w:rPr>
       </w:pPr>
@@ -44379,7 +44561,7 @@
       <w:pPr>
         <w:pStyle w:val="1"/>
       </w:pPr>
-      <w:bookmarkStart w:id="34" w:name="_Toc161608600"/>
+      <w:bookmarkStart w:id="34" w:name="_Toc161643119"/>
       <w:r>
         <w:rPr>
           <w:rFonts w:hint="eastAsia"/>
@@ -44860,6 +45042,11 @@
       </w:r>
     </w:p>
     <w:p>
+      <w:pPr>
+        <w:rPr>
+          <w:rFonts w:hint="eastAsia"/>
+        </w:rPr>
+      </w:pPr>
       <w:r>
         <w:tab/>
       </w:r>
@@ -44919,15 +45106,16 @@
         <w:rPr>
           <w:rFonts w:hint="eastAsia"/>
         </w:rPr>
-        <w:t>Score is then derived using both Macro-Averaging and micro-Averaging methods.</w:t>
+        <w:t xml:space="preserve">Score is then derived using </w:t>
+      </w:r>
+      <w:r>
+        <w:rPr>
+          <w:rFonts w:hint="eastAsia"/>
+        </w:rPr>
+        <w:t>Macro-Averaging.</w:t>
       </w:r>
     </w:p>
     <w:p>
-      <w:pPr>
-        <w:rPr>
-          <w:rFonts w:hint="eastAsia"/>
-        </w:rPr>
-      </w:pPr>
       <w:r>
         <w:tab/>
       </w:r>
@@ -45837,6 +46025,7 @@
   <w:style w:type="character" w:default="1" w:styleId="a0">
     <w:name w:val="Default Paragraph Font"/>
     <w:uiPriority w:val="1"/>
+    <w:semiHidden/>
     <w:unhideWhenUsed/>
   </w:style>
   <w:style w:type="table" w:default="1" w:styleId="a1">

</xml_diff>